<commit_message>
Update 1/3/2024 2:19AM EST
Updates as of 2:19AM EST on 1/3/2024.
</commit_message>
<xml_diff>
--- a/20240103 - Global United Defense, Inc. - Genocide Prevention Security Systems - v1.0.2.28.docx
+++ b/20240103 - Global United Defense, Inc. - Genocide Prevention Security Systems - v1.0.2.28.docx
@@ -207,7 +207,7 @@
           <w:sz w:val="28"/>
           <w:szCs w:val="28"/>
         </w:rPr>
-        <w:t>1/3/2024 2:15:20 AM</w:t>
+        <w:t>1/3/2024 2:18:28 AM</w:t>
       </w:r>
     </w:p>
     <w:p>
@@ -8453,23 +8453,7 @@
           <w:bCs/>
           <w:color w:val="FF0000"/>
         </w:rPr>
-        <w:t>CO</w:t>
-      </w:r>
-      <w:r>
-        <w:rPr>
-          <w:b/>
-          <w:bCs/>
-          <w:color w:val="FF0000"/>
-        </w:rPr>
-        <w:t>ORDINATED</w:t>
-      </w:r>
-      <w:r>
-        <w:rPr>
-          <w:b/>
-          <w:bCs/>
-          <w:color w:val="FF0000"/>
-        </w:rPr>
-        <w:t xml:space="preserve"> GENOCIDE</w:t>
+        <w:t>COORDINATED GENOCIDE</w:t>
       </w:r>
       <w:r>
         <w:rPr>
@@ -26726,7 +26710,15 @@
           <w:bCs/>
           <w:color w:val="FF0000"/>
         </w:rPr>
-        <w:t>ANY DEFENSE OFFICIAL</w:t>
+        <w:t xml:space="preserve">ANY </w:t>
+      </w:r>
+      <w:r>
+        <w:rPr>
+          <w:b/>
+          <w:bCs/>
+          <w:color w:val="FF0000"/>
+        </w:rPr>
+        <w:t>BAND CAMP ENTHUSIAST</w:t>
       </w:r>
       <w:r>
         <w:rPr>
@@ -26846,7 +26838,15 @@
           <w:bCs/>
           <w:color w:val="FF0000"/>
         </w:rPr>
-        <w:t>ANY FEDERAL EMPLOYEE</w:t>
+        <w:t xml:space="preserve">ANY </w:t>
+      </w:r>
+      <w:r>
+        <w:rPr>
+          <w:b/>
+          <w:bCs/>
+          <w:color w:val="FF0000"/>
+        </w:rPr>
+        <w:t>CHEERLEADER</w:t>
       </w:r>
       <w:r>
         <w:rPr>
@@ -26958,23 +26958,15 @@
           <w:b/>
           <w:bCs/>
         </w:rPr>
-        <w:t xml:space="preserve">                                                                                 </w:t>
-      </w:r>
-      <w:r>
-        <w:rPr>
-          <w:b/>
-          <w:bCs/>
-          <w:color w:val="FF0000"/>
-        </w:rPr>
-        <w:t xml:space="preserve">ANY </w:t>
-      </w:r>
-      <w:r>
-        <w:rPr>
-          <w:b/>
-          <w:bCs/>
-          <w:color w:val="FF0000"/>
-        </w:rPr>
-        <w:t>INNOCENT MILITARY CRIMINAL</w:t>
+        <w:t xml:space="preserve">                                                                                   </w:t>
+      </w:r>
+      <w:r>
+        <w:rPr>
+          <w:b/>
+          <w:bCs/>
+          <w:color w:val="FF0000"/>
+        </w:rPr>
+        <w:t>ANY DEFENSE OFFICIAL</w:t>
       </w:r>
       <w:r>
         <w:rPr>
@@ -27087,23 +27079,15 @@
           <w:b/>
           <w:bCs/>
         </w:rPr>
-        <w:t xml:space="preserve">                                                                          </w:t>
-      </w:r>
-      <w:r>
-        <w:rPr>
-          <w:b/>
-          <w:bCs/>
-          <w:color w:val="FF0000"/>
-        </w:rPr>
-        <w:t xml:space="preserve">ANY </w:t>
-      </w:r>
-      <w:r>
-        <w:rPr>
-          <w:b/>
-          <w:bCs/>
-          <w:color w:val="FF0000"/>
-        </w:rPr>
-        <w:t>INNOCENT NATIONAL SECURITY CRIMINAL</w:t>
+        <w:t xml:space="preserve">                                                                                   </w:t>
+      </w:r>
+      <w:r>
+        <w:rPr>
+          <w:b/>
+          <w:bCs/>
+          <w:color w:val="FF0000"/>
+        </w:rPr>
+        <w:t>ANY FEDERAL EMPLOYEE</w:t>
       </w:r>
       <w:r>
         <w:rPr>
@@ -27215,7 +27199,7 @@
           <w:b/>
           <w:bCs/>
         </w:rPr>
-        <w:t xml:space="preserve">                                                                                  </w:t>
+        <w:t xml:space="preserve">                                                                                 </w:t>
       </w:r>
       <w:r>
         <w:rPr>
@@ -27231,7 +27215,7 @@
           <w:bCs/>
           <w:color w:val="FF0000"/>
         </w:rPr>
-        <w:t>INNOCENT TREASONOUS PERSON</w:t>
+        <w:t>INNOCENT MILITARY CRIMINAL</w:t>
       </w:r>
       <w:r>
         <w:rPr>
@@ -27343,23 +27327,23 @@
           <w:b/>
           <w:bCs/>
         </w:rPr>
-        <w:t xml:space="preserve">                                                                                   </w:t>
-      </w:r>
-      <w:r>
-        <w:rPr>
-          <w:b/>
-          <w:bCs/>
-          <w:color w:val="FF0000"/>
-        </w:rPr>
-        <w:t xml:space="preserve">ALL </w:t>
-      </w:r>
-      <w:r>
-        <w:rPr>
-          <w:b/>
-          <w:bCs/>
-          <w:color w:val="FF0000"/>
-        </w:rPr>
-        <w:t>NATIONAL SECURITY CRIMINAL</w:t>
+        <w:t xml:space="preserve">                                                                          </w:t>
+      </w:r>
+      <w:r>
+        <w:rPr>
+          <w:b/>
+          <w:bCs/>
+          <w:color w:val="FF0000"/>
+        </w:rPr>
+        <w:t xml:space="preserve">ANY </w:t>
+      </w:r>
+      <w:r>
+        <w:rPr>
+          <w:b/>
+          <w:bCs/>
+          <w:color w:val="FF0000"/>
+        </w:rPr>
+        <w:t>INNOCENT NATIONAL SECURITY CRIMINAL</w:t>
       </w:r>
       <w:r>
         <w:rPr>
@@ -27471,7 +27455,7 @@
           <w:b/>
           <w:bCs/>
         </w:rPr>
-        <w:t xml:space="preserve">                                                                                   </w:t>
+        <w:t xml:space="preserve">                                                                                  </w:t>
       </w:r>
       <w:r>
         <w:rPr>
@@ -27487,7 +27471,7 @@
           <w:bCs/>
           <w:color w:val="FF0000"/>
         </w:rPr>
-        <w:t>NATIONAL SECURITY CRIMINAL</w:t>
+        <w:t>INNOCENT TREASONOUS PERSON</w:t>
       </w:r>
       <w:r>
         <w:rPr>
@@ -27599,23 +27583,45 @@
           <w:b/>
           <w:bCs/>
         </w:rPr>
-        <w:t xml:space="preserve">                                                                                       </w:t>
-      </w:r>
-      <w:r>
-        <w:rPr>
-          <w:b/>
-          <w:bCs/>
-          <w:color w:val="FF0000"/>
-        </w:rPr>
-        <w:t xml:space="preserve">ANY </w:t>
-      </w:r>
-      <w:r>
-        <w:rPr>
-          <w:b/>
-          <w:bCs/>
-          <w:color w:val="FF0000"/>
-        </w:rPr>
-        <w:t>INNOCENT DEATH PENALTY OFFENDER</w:t>
+        <w:t xml:space="preserve">                                                                                   </w:t>
+      </w:r>
+      <w:r>
+        <w:rPr>
+          <w:b/>
+          <w:bCs/>
+          <w:color w:val="FF0000"/>
+        </w:rPr>
+        <w:t xml:space="preserve">ALL </w:t>
+      </w:r>
+      <w:r>
+        <w:rPr>
+          <w:b/>
+          <w:bCs/>
+          <w:color w:val="FF0000"/>
+        </w:rPr>
+        <w:t>NATIONAL SECURITY CRIMINAL</w:t>
+      </w:r>
+      <w:r>
+        <w:rPr>
+          <w:b/>
+          <w:bCs/>
+        </w:rPr>
+        <w:t>(</w:t>
+      </w:r>
+      <w:r>
+        <w:rPr>
+          <w:b/>
+          <w:bCs/>
+          <w:color w:val="808080" w:themeColor="background1" w:themeShade="80"/>
+        </w:rPr>
+        <w:t>S</w:t>
+      </w:r>
+      <w:r>
+        <w:rPr>
+          <w:b/>
+          <w:bCs/>
+        </w:rPr>
+        <w:t>)</w:t>
       </w:r>
       <w:r>
         <w:rPr>
@@ -27705,7 +27711,7 @@
           <w:b/>
           <w:bCs/>
         </w:rPr>
-        <w:t xml:space="preserve">                                                                                </w:t>
+        <w:t xml:space="preserve">                                                                                   </w:t>
       </w:r>
       <w:r>
         <w:rPr>
@@ -27721,7 +27727,7 @@
           <w:bCs/>
           <w:color w:val="FF0000"/>
         </w:rPr>
-        <w:t>INNOCENT ENEMY COMBATANT</w:t>
+        <w:t>NATIONAL SECURITY CRIMINAL</w:t>
       </w:r>
       <w:r>
         <w:rPr>
@@ -27833,7 +27839,7 @@
           <w:b/>
           <w:bCs/>
         </w:rPr>
-        <w:t xml:space="preserve">                                                                          </w:t>
+        <w:t xml:space="preserve">                                                                                       </w:t>
       </w:r>
       <w:r>
         <w:rPr>
@@ -27849,29 +27855,7 @@
           <w:bCs/>
           <w:color w:val="FF0000"/>
         </w:rPr>
-        <w:t>INNOCENT GENOCIDAL ACTOR</w:t>
-      </w:r>
-      <w:r>
-        <w:rPr>
-          <w:b/>
-          <w:bCs/>
-        </w:rPr>
-        <w:t>(</w:t>
-      </w:r>
-      <w:r>
-        <w:rPr>
-          <w:b/>
-          <w:bCs/>
-          <w:color w:val="808080" w:themeColor="background1" w:themeShade="80"/>
-        </w:rPr>
-        <w:t>S</w:t>
-      </w:r>
-      <w:r>
-        <w:rPr>
-          <w:b/>
-          <w:bCs/>
-        </w:rPr>
-        <w:t>)</w:t>
+        <w:t>INNOCENT DEATH PENALTY OFFENDER</w:t>
       </w:r>
       <w:r>
         <w:rPr>
@@ -27977,7 +27961,7 @@
           <w:bCs/>
           <w:color w:val="FF0000"/>
         </w:rPr>
-        <w:t>INNOCENT VIOLENT CRIMINAL</w:t>
+        <w:t>INNOCENT ENEMY COMBATANT</w:t>
       </w:r>
       <w:r>
         <w:rPr>
@@ -28089,7 +28073,7 @@
           <w:b/>
           <w:bCs/>
         </w:rPr>
-        <w:t xml:space="preserve">                                                                                </w:t>
+        <w:t xml:space="preserve">                                                                          </w:t>
       </w:r>
       <w:r>
         <w:rPr>
@@ -28105,7 +28089,7 @@
           <w:bCs/>
           <w:color w:val="FF0000"/>
         </w:rPr>
-        <w:t>INNOCENT WAR CRIMINAL</w:t>
+        <w:t>INNOCENT GENOCIDAL ACTOR</w:t>
       </w:r>
       <w:r>
         <w:rPr>
@@ -28217,15 +28201,23 @@
           <w:b/>
           <w:bCs/>
         </w:rPr>
-        <w:t xml:space="preserve">                                                                                   </w:t>
-      </w:r>
-      <w:r>
-        <w:rPr>
-          <w:b/>
-          <w:bCs/>
-          <w:color w:val="FF0000"/>
-        </w:rPr>
-        <w:t>ANY FAMOUS PERSON</w:t>
+        <w:t xml:space="preserve">                                                                                </w:t>
+      </w:r>
+      <w:r>
+        <w:rPr>
+          <w:b/>
+          <w:bCs/>
+          <w:color w:val="FF0000"/>
+        </w:rPr>
+        <w:t xml:space="preserve">ANY </w:t>
+      </w:r>
+      <w:r>
+        <w:rPr>
+          <w:b/>
+          <w:bCs/>
+          <w:color w:val="FF0000"/>
+        </w:rPr>
+        <w:t>INNOCENT VIOLENT CRIMINAL</w:t>
       </w:r>
       <w:r>
         <w:rPr>
@@ -28337,15 +28329,23 @@
           <w:b/>
           <w:bCs/>
         </w:rPr>
-        <w:t xml:space="preserve">                                                                                   </w:t>
-      </w:r>
-      <w:r>
-        <w:rPr>
-          <w:b/>
-          <w:bCs/>
-          <w:color w:val="FF0000"/>
-        </w:rPr>
-        <w:t>ANY FORMER ADMINISTRATION EMPLOYEE</w:t>
+        <w:t xml:space="preserve">                                                                                </w:t>
+      </w:r>
+      <w:r>
+        <w:rPr>
+          <w:b/>
+          <w:bCs/>
+          <w:color w:val="FF0000"/>
+        </w:rPr>
+        <w:t xml:space="preserve">ANY </w:t>
+      </w:r>
+      <w:r>
+        <w:rPr>
+          <w:b/>
+          <w:bCs/>
+          <w:color w:val="FF0000"/>
+        </w:rPr>
+        <w:t>INNOCENT WAR CRIMINAL</w:t>
       </w:r>
       <w:r>
         <w:rPr>
@@ -28465,7 +28465,7 @@
           <w:bCs/>
           <w:color w:val="FF0000"/>
         </w:rPr>
-        <w:t>ANY NATIONAL SECURITY OFFICIAL</w:t>
+        <w:t>ANY FAMOUS PERSON</w:t>
       </w:r>
       <w:r>
         <w:rPr>
@@ -28585,7 +28585,7 @@
           <w:bCs/>
           <w:color w:val="FF0000"/>
         </w:rPr>
-        <w:t>ANY POLITICIAN</w:t>
+        <w:t>ANY FORMER ADMINISTRATION EMPLOYEE</w:t>
       </w:r>
       <w:r>
         <w:rPr>
@@ -28705,7 +28705,7 @@
           <w:bCs/>
           <w:color w:val="FF0000"/>
         </w:rPr>
-        <w:t>ANY PRIVATE INDUSTRY EMPLOYEE</w:t>
+        <w:t>ANY NATIONAL SECURITY OFFICIAL</w:t>
       </w:r>
       <w:r>
         <w:rPr>
@@ -28817,17 +28817,16 @@
         <w:rPr>
           <w:b/>
           <w:bCs/>
-          <w:color w:val="FF0000"/>
-        </w:rPr>
-        <w:t xml:space="preserve">ANY </w:t>
-      </w:r>
-      <w:r>
-        <w:rPr>
-          <w:b/>
-          <w:bCs/>
-          <w:color w:val="FF0000"/>
-        </w:rPr>
-        <w:t>ADULT</w:t>
+        </w:rPr>
+        <w:t xml:space="preserve">                                                                                   </w:t>
+      </w:r>
+      <w:r>
+        <w:rPr>
+          <w:b/>
+          <w:bCs/>
+          <w:color w:val="FF0000"/>
+        </w:rPr>
+        <w:t>ANY POLITICIAN</w:t>
       </w:r>
       <w:r>
         <w:rPr>
@@ -28938,17 +28937,38 @@
         <w:rPr>
           <w:b/>
           <w:bCs/>
-          <w:color w:val="FF0000"/>
-        </w:rPr>
-        <w:t xml:space="preserve">ANY </w:t>
-      </w:r>
-      <w:r>
-        <w:rPr>
-          <w:b/>
-          <w:bCs/>
-          <w:color w:val="FF0000"/>
-        </w:rPr>
-        <w:t>CHILDREN</w:t>
+        </w:rPr>
+        <w:t xml:space="preserve">                                                                                   </w:t>
+      </w:r>
+      <w:r>
+        <w:rPr>
+          <w:b/>
+          <w:bCs/>
+          <w:color w:val="FF0000"/>
+        </w:rPr>
+        <w:t>ANY PRIVATE INDUSTRY EMPLOYEE</w:t>
+      </w:r>
+      <w:r>
+        <w:rPr>
+          <w:b/>
+          <w:bCs/>
+        </w:rPr>
+        <w:t>(</w:t>
+      </w:r>
+      <w:r>
+        <w:rPr>
+          <w:b/>
+          <w:bCs/>
+          <w:color w:val="808080" w:themeColor="background1" w:themeShade="80"/>
+        </w:rPr>
+        <w:t>S</w:t>
+      </w:r>
+      <w:r>
+        <w:rPr>
+          <w:b/>
+          <w:bCs/>
+        </w:rPr>
+        <w:t>)</w:t>
       </w:r>
       <w:r>
         <w:rPr>
@@ -29047,7 +29067,7 @@
           <w:bCs/>
           <w:color w:val="FF0000"/>
         </w:rPr>
-        <w:t>DOCTOR</w:t>
+        <w:t>ADULT</w:t>
       </w:r>
       <w:r>
         <w:rPr>
@@ -29160,66 +29180,15 @@
           <w:bCs/>
           <w:color w:val="FF0000"/>
         </w:rPr>
-        <w:t>ANY EMPLOYEE</w:t>
-      </w:r>
-      <w:r>
-        <w:rPr>
-          <w:b/>
-          <w:bCs/>
-        </w:rPr>
-        <w:t>(</w:t>
-      </w:r>
-      <w:r>
-        <w:rPr>
-          <w:b/>
-          <w:bCs/>
-          <w:color w:val="808080" w:themeColor="background1" w:themeShade="80"/>
-        </w:rPr>
-        <w:t>S</w:t>
-      </w:r>
-      <w:r>
-        <w:rPr>
-          <w:b/>
-          <w:bCs/>
-        </w:rPr>
-        <w:t>)</w:t>
-      </w:r>
-      <w:r>
-        <w:rPr>
-          <w:b/>
-          <w:bCs/>
-        </w:rPr>
-        <w:t xml:space="preserve"> </w:t>
-      </w:r>
-      <w:r>
-        <w:rPr>
-          <w:b/>
-          <w:bCs/>
-          <w:color w:val="0070C0"/>
-        </w:rPr>
-        <w:t>OF</w:t>
-      </w:r>
-      <w:r>
-        <w:rPr>
-          <w:b/>
-          <w:bCs/>
-        </w:rPr>
-        <w:t xml:space="preserve"> </w:t>
-      </w:r>
-      <w:r>
-        <w:rPr>
-          <w:b/>
-          <w:bCs/>
-        </w:rPr>
-        <w:t xml:space="preserve">                               </w:t>
-      </w:r>
-      <w:r>
-        <w:rPr>
-          <w:b/>
-          <w:bCs/>
-          <w:color w:val="FF0000"/>
-        </w:rPr>
-        <w:t>ANY SAME COMPANY</w:t>
+        <w:t xml:space="preserve">ANY </w:t>
+      </w:r>
+      <w:r>
+        <w:rPr>
+          <w:b/>
+          <w:bCs/>
+          <w:color w:val="FF0000"/>
+        </w:rPr>
+        <w:t>CHILDREN</w:t>
       </w:r>
       <w:r>
         <w:rPr>
@@ -29318,7 +29287,7 @@
           <w:bCs/>
           <w:color w:val="FF0000"/>
         </w:rPr>
-        <w:t>FEMALE</w:t>
+        <w:t>DOCTOR</w:t>
       </w:r>
       <w:r>
         <w:rPr>
@@ -29431,15 +29400,7 @@
           <w:bCs/>
           <w:color w:val="FF0000"/>
         </w:rPr>
-        <w:t xml:space="preserve">ANY </w:t>
-      </w:r>
-      <w:r>
-        <w:rPr>
-          <w:b/>
-          <w:bCs/>
-          <w:color w:val="FF0000"/>
-        </w:rPr>
-        <w:t>GOVERNMENT EMPLOYEE</w:t>
+        <w:t>ANY EMPLOYEE</w:t>
       </w:r>
       <w:r>
         <w:rPr>
@@ -29462,6 +29423,43 @@
           <w:bCs/>
         </w:rPr>
         <w:t>)</w:t>
+      </w:r>
+      <w:r>
+        <w:rPr>
+          <w:b/>
+          <w:bCs/>
+        </w:rPr>
+        <w:t xml:space="preserve"> </w:t>
+      </w:r>
+      <w:r>
+        <w:rPr>
+          <w:b/>
+          <w:bCs/>
+          <w:color w:val="0070C0"/>
+        </w:rPr>
+        <w:t>OF</w:t>
+      </w:r>
+      <w:r>
+        <w:rPr>
+          <w:b/>
+          <w:bCs/>
+        </w:rPr>
+        <w:t xml:space="preserve"> </w:t>
+      </w:r>
+      <w:r>
+        <w:rPr>
+          <w:b/>
+          <w:bCs/>
+        </w:rPr>
+        <w:t xml:space="preserve">                               </w:t>
+      </w:r>
+      <w:r>
+        <w:rPr>
+          <w:b/>
+          <w:bCs/>
+          <w:color w:val="FF0000"/>
+        </w:rPr>
+        <w:t>ANY SAME COMPANY</w:t>
       </w:r>
       <w:r>
         <w:rPr>
@@ -29560,7 +29558,7 @@
           <w:bCs/>
           <w:color w:val="FF0000"/>
         </w:rPr>
-        <w:t>INNOCENT CRIMINAL</w:t>
+        <w:t>FEMALE</w:t>
       </w:r>
       <w:r>
         <w:rPr>
@@ -29681,7 +29679,7 @@
           <w:bCs/>
           <w:color w:val="FF0000"/>
         </w:rPr>
-        <w:t>INNOCENT TERRORIST</w:t>
+        <w:t>GOVERNMENT EMPLOYEE</w:t>
       </w:r>
       <w:r>
         <w:rPr>
@@ -29802,7 +29800,7 @@
           <w:bCs/>
           <w:color w:val="FF0000"/>
         </w:rPr>
-        <w:t>INNOCENT PERSON</w:t>
+        <w:t>INNOCENT CRIMINAL</w:t>
       </w:r>
       <w:r>
         <w:rPr>
@@ -30044,7 +30042,29 @@
           <w:bCs/>
           <w:color w:val="FF0000"/>
         </w:rPr>
-        <w:t>LAW ENFORCEMENT</w:t>
+        <w:t>INNOCENT PERSON</w:t>
+      </w:r>
+      <w:r>
+        <w:rPr>
+          <w:b/>
+          <w:bCs/>
+        </w:rPr>
+        <w:t>(</w:t>
+      </w:r>
+      <w:r>
+        <w:rPr>
+          <w:b/>
+          <w:bCs/>
+          <w:color w:val="808080" w:themeColor="background1" w:themeShade="80"/>
+        </w:rPr>
+        <w:t>S</w:t>
+      </w:r>
+      <w:r>
+        <w:rPr>
+          <w:b/>
+          <w:bCs/>
+        </w:rPr>
+        <w:t>)</w:t>
       </w:r>
       <w:r>
         <w:rPr>
@@ -30143,7 +30163,7 @@
           <w:bCs/>
           <w:color w:val="FF0000"/>
         </w:rPr>
-        <w:t>MALE</w:t>
+        <w:t>INNOCENT TERRORIST</w:t>
       </w:r>
       <w:r>
         <w:rPr>
@@ -30256,66 +30276,15 @@
           <w:bCs/>
           <w:color w:val="FF0000"/>
         </w:rPr>
-        <w:t>ANY MEMBER</w:t>
-      </w:r>
-      <w:r>
-        <w:rPr>
-          <w:b/>
-          <w:bCs/>
-        </w:rPr>
-        <w:t>(</w:t>
-      </w:r>
-      <w:r>
-        <w:rPr>
-          <w:b/>
-          <w:bCs/>
-          <w:color w:val="808080" w:themeColor="background1" w:themeShade="80"/>
-        </w:rPr>
-        <w:t>S</w:t>
-      </w:r>
-      <w:r>
-        <w:rPr>
-          <w:b/>
-          <w:bCs/>
-        </w:rPr>
-        <w:t>)</w:t>
-      </w:r>
-      <w:r>
-        <w:rPr>
-          <w:b/>
-          <w:bCs/>
-        </w:rPr>
-        <w:t xml:space="preserve"> </w:t>
-      </w:r>
-      <w:r>
-        <w:rPr>
-          <w:b/>
-          <w:bCs/>
-          <w:color w:val="0070C0"/>
-        </w:rPr>
-        <w:t>OF</w:t>
-      </w:r>
-      <w:r>
-        <w:rPr>
-          <w:b/>
-          <w:bCs/>
-        </w:rPr>
-        <w:t xml:space="preserve"> </w:t>
-      </w:r>
-      <w:r>
-        <w:rPr>
-          <w:b/>
-          <w:bCs/>
-        </w:rPr>
-        <w:t xml:space="preserve">                                    </w:t>
-      </w:r>
-      <w:r>
-        <w:rPr>
-          <w:b/>
-          <w:bCs/>
-          <w:color w:val="FF0000"/>
-        </w:rPr>
-        <w:t>ANY SAME FAMILY</w:t>
+        <w:t xml:space="preserve">ANY </w:t>
+      </w:r>
+      <w:r>
+        <w:rPr>
+          <w:b/>
+          <w:bCs/>
+          <w:color w:val="FF0000"/>
+        </w:rPr>
+        <w:t>LAW ENFORCEMENT</w:t>
       </w:r>
       <w:r>
         <w:rPr>
@@ -30414,7 +30383,7 @@
           <w:bCs/>
           <w:color w:val="FF0000"/>
         </w:rPr>
-        <w:t>MENTAL HEALTH PATIENT</w:t>
+        <w:t>MALE</w:t>
       </w:r>
       <w:r>
         <w:rPr>
@@ -30527,15 +30496,7 @@
           <w:bCs/>
           <w:color w:val="FF0000"/>
         </w:rPr>
-        <w:t xml:space="preserve">ANY </w:t>
-      </w:r>
-      <w:r>
-        <w:rPr>
-          <w:b/>
-          <w:bCs/>
-          <w:color w:val="FF0000"/>
-        </w:rPr>
-        <w:t>MILITARY OFFICIAL</w:t>
+        <w:t>ANY MEMBER</w:t>
       </w:r>
       <w:r>
         <w:rPr>
@@ -30558,6 +30519,43 @@
           <w:bCs/>
         </w:rPr>
         <w:t>)</w:t>
+      </w:r>
+      <w:r>
+        <w:rPr>
+          <w:b/>
+          <w:bCs/>
+        </w:rPr>
+        <w:t xml:space="preserve"> </w:t>
+      </w:r>
+      <w:r>
+        <w:rPr>
+          <w:b/>
+          <w:bCs/>
+          <w:color w:val="0070C0"/>
+        </w:rPr>
+        <w:t>OF</w:t>
+      </w:r>
+      <w:r>
+        <w:rPr>
+          <w:b/>
+          <w:bCs/>
+        </w:rPr>
+        <w:t xml:space="preserve"> </w:t>
+      </w:r>
+      <w:r>
+        <w:rPr>
+          <w:b/>
+          <w:bCs/>
+        </w:rPr>
+        <w:t xml:space="preserve">                                    </w:t>
+      </w:r>
+      <w:r>
+        <w:rPr>
+          <w:b/>
+          <w:bCs/>
+          <w:color w:val="FF0000"/>
+        </w:rPr>
+        <w:t>ANY SAME FAMILY</w:t>
       </w:r>
       <w:r>
         <w:rPr>
@@ -30656,7 +30654,29 @@
           <w:bCs/>
           <w:color w:val="FF0000"/>
         </w:rPr>
-        <w:t>WITNESSES</w:t>
+        <w:t>MENTAL HEALTH PATIENT</w:t>
+      </w:r>
+      <w:r>
+        <w:rPr>
+          <w:b/>
+          <w:bCs/>
+        </w:rPr>
+        <w:t>(</w:t>
+      </w:r>
+      <w:r>
+        <w:rPr>
+          <w:b/>
+          <w:bCs/>
+          <w:color w:val="808080" w:themeColor="background1" w:themeShade="80"/>
+        </w:rPr>
+        <w:t>S</w:t>
+      </w:r>
+      <w:r>
+        <w:rPr>
+          <w:b/>
+          <w:bCs/>
+        </w:rPr>
+        <w:t>)</w:t>
       </w:r>
       <w:r>
         <w:rPr>
@@ -30693,7 +30713,31 @@
           <w:bCs/>
           <w:color w:val="FF0000"/>
         </w:rPr>
-        <w:t>ALL GENOCIDE</w:t>
+        <w:t>A</w:t>
+      </w:r>
+      <w:r>
+        <w:rPr>
+          <w:b/>
+          <w:bCs/>
+          <w:color w:val="FF0000"/>
+        </w:rPr>
+        <w:t>LL</w:t>
+      </w:r>
+      <w:r>
+        <w:rPr>
+          <w:b/>
+          <w:bCs/>
+          <w:color w:val="FF0000"/>
+        </w:rPr>
+        <w:t xml:space="preserve"> </w:t>
+      </w:r>
+      <w:r>
+        <w:rPr>
+          <w:b/>
+          <w:bCs/>
+          <w:color w:val="FF0000"/>
+        </w:rPr>
+        <w:t>GENOCIDE</w:t>
       </w:r>
       <w:r>
         <w:rPr>
@@ -30708,22 +30752,52 @@
           <w:bCs/>
           <w:color w:val="0070C0"/>
         </w:rPr>
-        <w:t>ON</w:t>
-      </w:r>
-      <w:r>
-        <w:rPr>
-          <w:b/>
-          <w:bCs/>
-        </w:rPr>
-        <w:t xml:space="preserve"> </w:t>
-      </w:r>
-      <w:r>
-        <w:rPr>
-          <w:b/>
-          <w:bCs/>
-          <w:color w:val="FF0000"/>
-        </w:rPr>
-        <w:t>ANY CONTINGENCY</w:t>
+        <w:t>OF</w:t>
+      </w:r>
+      <w:r>
+        <w:rPr>
+          <w:b/>
+          <w:bCs/>
+        </w:rPr>
+        <w:t xml:space="preserve"> </w:t>
+      </w:r>
+      <w:r>
+        <w:rPr>
+          <w:b/>
+          <w:bCs/>
+          <w:color w:val="FF0000"/>
+        </w:rPr>
+        <w:t xml:space="preserve">ANY </w:t>
+      </w:r>
+      <w:r>
+        <w:rPr>
+          <w:b/>
+          <w:bCs/>
+          <w:color w:val="FF0000"/>
+        </w:rPr>
+        <w:t>MILITARY OFFICIAL</w:t>
+      </w:r>
+      <w:r>
+        <w:rPr>
+          <w:b/>
+          <w:bCs/>
+        </w:rPr>
+        <w:t>(</w:t>
+      </w:r>
+      <w:r>
+        <w:rPr>
+          <w:b/>
+          <w:bCs/>
+          <w:color w:val="808080" w:themeColor="background1" w:themeShade="80"/>
+        </w:rPr>
+        <w:t>S</w:t>
+      </w:r>
+      <w:r>
+        <w:rPr>
+          <w:b/>
+          <w:bCs/>
+        </w:rPr>
+        <w:t>)</w:t>
       </w:r>
       <w:r>
         <w:rPr>
@@ -30760,7 +30834,31 @@
           <w:bCs/>
           <w:color w:val="FF0000"/>
         </w:rPr>
-        <w:t>ALL GENOCIDE</w:t>
+        <w:t>A</w:t>
+      </w:r>
+      <w:r>
+        <w:rPr>
+          <w:b/>
+          <w:bCs/>
+          <w:color w:val="FF0000"/>
+        </w:rPr>
+        <w:t>LL</w:t>
+      </w:r>
+      <w:r>
+        <w:rPr>
+          <w:b/>
+          <w:bCs/>
+          <w:color w:val="FF0000"/>
+        </w:rPr>
+        <w:t xml:space="preserve"> </w:t>
+      </w:r>
+      <w:r>
+        <w:rPr>
+          <w:b/>
+          <w:bCs/>
+          <w:color w:val="FF0000"/>
+        </w:rPr>
+        <w:t>GENOCIDE</w:t>
       </w:r>
       <w:r>
         <w:rPr>
@@ -30775,187 +30873,30 @@
           <w:bCs/>
           <w:color w:val="0070C0"/>
         </w:rPr>
-        <w:t>ON</w:t>
-      </w:r>
-      <w:r>
-        <w:rPr>
-          <w:b/>
-          <w:bCs/>
-        </w:rPr>
-        <w:t xml:space="preserve"> </w:t>
-      </w:r>
-      <w:r>
-        <w:rPr>
-          <w:b/>
-          <w:bCs/>
-          <w:color w:val="FF0000"/>
-        </w:rPr>
-        <w:t>ANY CONTINGENCY</w:t>
-      </w:r>
-      <w:r>
-        <w:rPr>
-          <w:b/>
-          <w:bCs/>
-        </w:rPr>
-        <w:t xml:space="preserve">, </w:t>
-      </w:r>
-      <w:r>
-        <w:rPr>
-          <w:b/>
-          <w:bCs/>
-          <w:color w:val="0070C0"/>
-        </w:rPr>
-        <w:t>WITH</w:t>
-      </w:r>
-      <w:r>
-        <w:rPr>
-          <w:b/>
-          <w:bCs/>
-        </w:rPr>
-        <w:t xml:space="preserve">                </w:t>
-      </w:r>
-      <w:r>
-        <w:rPr>
-          <w:b/>
-          <w:bCs/>
-          <w:color w:val="FF0000"/>
-        </w:rPr>
-        <w:t>ANY MOTIVE</w:t>
-      </w:r>
-      <w:r>
-        <w:rPr>
-          <w:b/>
-          <w:bCs/>
-        </w:rPr>
-        <w:t xml:space="preserve"> </w:t>
-      </w:r>
-      <w:r>
-        <w:rPr>
-          <w:b/>
-          <w:bCs/>
-          <w:color w:val="0070C0"/>
-        </w:rPr>
-        <w:t>TO</w:t>
-      </w:r>
-      <w:r>
-        <w:rPr>
-          <w:b/>
-          <w:bCs/>
-        </w:rPr>
-        <w:t xml:space="preserve"> </w:t>
-      </w:r>
-      <w:r>
-        <w:rPr>
-          <w:b/>
-          <w:bCs/>
-          <w:color w:val="C00000"/>
-        </w:rPr>
-        <w:t>NOT</w:t>
-      </w:r>
-      <w:r>
-        <w:rPr>
-          <w:b/>
-          <w:bCs/>
-        </w:rPr>
-        <w:t xml:space="preserve"> </w:t>
-      </w:r>
-      <w:r>
-        <w:rPr>
-          <w:b/>
-          <w:bCs/>
-          <w:color w:val="7030A0"/>
-        </w:rPr>
-        <w:t>PAY</w:t>
-      </w:r>
-      <w:r>
-        <w:rPr>
-          <w:b/>
-          <w:bCs/>
-        </w:rPr>
-        <w:t xml:space="preserve"> </w:t>
-      </w:r>
-      <w:r>
-        <w:rPr>
-          <w:b/>
-          <w:bCs/>
-          <w:color w:val="0070C0"/>
-        </w:rPr>
-        <w:t>FOR</w:t>
-      </w:r>
-      <w:r>
-        <w:rPr>
-          <w:b/>
-          <w:bCs/>
-        </w:rPr>
-        <w:t xml:space="preserve"> </w:t>
-      </w:r>
-      <w:r>
-        <w:rPr>
-          <w:b/>
-          <w:bCs/>
-          <w:color w:val="FF0000"/>
-        </w:rPr>
-        <w:t>ANY INTELLECTUAL PROPERTY</w:t>
-      </w:r>
-      <w:r>
-        <w:rPr>
-          <w:b/>
-          <w:bCs/>
-        </w:rPr>
-        <w:t xml:space="preserve"> </w:t>
-      </w:r>
-      <w:r>
-        <w:rPr>
-          <w:b/>
-          <w:bCs/>
-          <w:color w:val="0070C0"/>
-        </w:rPr>
-        <w:t>THAT HAS BEEN</w:t>
-      </w:r>
-      <w:r>
-        <w:rPr>
-          <w:b/>
-          <w:bCs/>
-        </w:rPr>
-        <w:t xml:space="preserve"> </w:t>
-      </w:r>
-      <w:r>
-        <w:rPr>
-          <w:b/>
-          <w:bCs/>
-          <w:color w:val="7030A0"/>
-        </w:rPr>
-        <w:t>STOLEN</w:t>
-      </w:r>
-      <w:r>
-        <w:rPr>
-          <w:b/>
-          <w:bCs/>
-        </w:rPr>
-        <w:t xml:space="preserve"> </w:t>
-      </w:r>
-      <w:r>
-        <w:rPr>
-          <w:b/>
-          <w:bCs/>
-          <w:color w:val="0070C0"/>
-        </w:rPr>
-        <w:t>THROUGH</w:t>
-      </w:r>
-      <w:r>
-        <w:rPr>
-          <w:b/>
-          <w:bCs/>
-        </w:rPr>
-        <w:t xml:space="preserve"> </w:t>
-      </w:r>
-      <w:r>
-        <w:rPr>
-          <w:b/>
-          <w:bCs/>
-          <w:color w:val="FF0000"/>
-        </w:rPr>
-        <w:t>ANY INTELLIGENCE INTERCEPTS</w:t>
+        <w:t>OF</w:t>
+      </w:r>
+      <w:r>
+        <w:rPr>
+          <w:b/>
+          <w:bCs/>
+        </w:rPr>
+        <w:t xml:space="preserve"> </w:t>
+      </w:r>
+      <w:r>
+        <w:rPr>
+          <w:b/>
+          <w:bCs/>
+          <w:color w:val="FF0000"/>
+        </w:rPr>
+        <w:t xml:space="preserve">ANY </w:t>
+      </w:r>
+      <w:r>
+        <w:rPr>
+          <w:b/>
+          <w:bCs/>
+          <w:color w:val="FF0000"/>
+        </w:rPr>
+        <w:t>WITNESSES</w:t>
       </w:r>
       <w:r>
         <w:rPr>
@@ -30992,319 +30933,37 @@
           <w:bCs/>
           <w:color w:val="FF0000"/>
         </w:rPr>
-        <w:t>A</w:t>
-      </w:r>
-      <w:r>
-        <w:rPr>
-          <w:b/>
-          <w:bCs/>
-          <w:color w:val="FF0000"/>
-        </w:rPr>
-        <w:t>LL</w:t>
-      </w:r>
-      <w:r>
-        <w:rPr>
-          <w:b/>
-          <w:bCs/>
-          <w:color w:val="FF0000"/>
-        </w:rPr>
-        <w:t xml:space="preserve"> </w:t>
-      </w:r>
-      <w:r>
-        <w:rPr>
-          <w:b/>
-          <w:bCs/>
-          <w:color w:val="FF0000"/>
-        </w:rPr>
-        <w:t>GENOCIDE</w:t>
-      </w:r>
-      <w:r>
-        <w:rPr>
-          <w:b/>
-          <w:bCs/>
-        </w:rPr>
-        <w:t xml:space="preserve"> </w:t>
-      </w:r>
-      <w:r>
-        <w:rPr>
-          <w:b/>
-          <w:bCs/>
-          <w:color w:val="7030A0"/>
-        </w:rPr>
-        <w:t>ORCHESTRAT</w:t>
-      </w:r>
-      <w:r>
-        <w:rPr>
-          <w:b/>
-          <w:bCs/>
-          <w:color w:val="7030A0"/>
-        </w:rPr>
-        <w:t>ED</w:t>
-      </w:r>
-      <w:r>
-        <w:rPr>
-          <w:b/>
-          <w:bCs/>
-        </w:rPr>
-        <w:t xml:space="preserve"> </w:t>
-      </w:r>
-      <w:r>
-        <w:rPr>
-          <w:b/>
-          <w:bCs/>
-          <w:color w:val="00B0F0"/>
-        </w:rPr>
-        <w:t>XOR</w:t>
-      </w:r>
-      <w:r>
-        <w:rPr>
-          <w:b/>
-          <w:bCs/>
-        </w:rPr>
-        <w:t>/</w:t>
-      </w:r>
-      <w:r>
-        <w:rPr>
-          <w:b/>
-          <w:bCs/>
-          <w:color w:val="00B0F0"/>
-        </w:rPr>
-        <w:t>OR</w:t>
-      </w:r>
-      <w:r>
-        <w:rPr>
-          <w:b/>
-          <w:bCs/>
-        </w:rPr>
-        <w:t xml:space="preserve"> </w:t>
-      </w:r>
-      <w:r>
-        <w:rPr>
-          <w:b/>
-          <w:bCs/>
-          <w:color w:val="7030A0"/>
-        </w:rPr>
-        <w:t>PLANNED</w:t>
-      </w:r>
-      <w:r>
-        <w:rPr>
-          <w:b/>
-          <w:bCs/>
-          <w:color w:val="00B0F0"/>
-        </w:rPr>
-        <w:t xml:space="preserve"> XOR</w:t>
-      </w:r>
-      <w:r>
-        <w:rPr>
-          <w:b/>
-          <w:bCs/>
-        </w:rPr>
-        <w:t>/</w:t>
-      </w:r>
-      <w:r>
-        <w:rPr>
-          <w:b/>
-          <w:bCs/>
-          <w:color w:val="00B0F0"/>
-        </w:rPr>
-        <w:t>OR</w:t>
-      </w:r>
-      <w:r>
-        <w:rPr>
-          <w:b/>
-          <w:bCs/>
-        </w:rPr>
-        <w:t xml:space="preserve"> </w:t>
-      </w:r>
-      <w:r>
-        <w:rPr>
-          <w:b/>
-          <w:bCs/>
-          <w:color w:val="7030A0"/>
-        </w:rPr>
-        <w:t>DIREC</w:t>
-      </w:r>
-      <w:r>
-        <w:rPr>
-          <w:b/>
-          <w:bCs/>
-          <w:color w:val="7030A0"/>
-        </w:rPr>
-        <w:t>TED</w:t>
-      </w:r>
-      <w:r>
-        <w:rPr>
-          <w:b/>
-          <w:bCs/>
-        </w:rPr>
-        <w:t xml:space="preserve"> </w:t>
-      </w:r>
-      <w:r>
-        <w:rPr>
-          <w:b/>
-          <w:bCs/>
-          <w:color w:val="00B0F0"/>
-        </w:rPr>
-        <w:t>XOR</w:t>
-      </w:r>
-      <w:r>
-        <w:rPr>
-          <w:b/>
-          <w:bCs/>
-        </w:rPr>
-        <w:t>/</w:t>
-      </w:r>
-      <w:r>
-        <w:rPr>
-          <w:b/>
-          <w:bCs/>
-          <w:color w:val="00B0F0"/>
-        </w:rPr>
-        <w:t>OR</w:t>
-      </w:r>
-      <w:r>
-        <w:rPr>
-          <w:b/>
-          <w:bCs/>
-        </w:rPr>
-        <w:t xml:space="preserve"> </w:t>
-      </w:r>
-      <w:r>
-        <w:rPr>
-          <w:b/>
-          <w:bCs/>
-          <w:color w:val="7030A0"/>
-        </w:rPr>
-        <w:t>CAUS</w:t>
-      </w:r>
-      <w:r>
-        <w:rPr>
-          <w:b/>
-          <w:bCs/>
-          <w:color w:val="7030A0"/>
-        </w:rPr>
-        <w:t>ED</w:t>
-      </w:r>
-      <w:r>
-        <w:rPr>
-          <w:b/>
-          <w:bCs/>
-        </w:rPr>
-        <w:t xml:space="preserve"> </w:t>
-      </w:r>
-      <w:r>
-        <w:rPr>
-          <w:b/>
-          <w:bCs/>
-          <w:color w:val="00B0F0"/>
-        </w:rPr>
-        <w:t>XOR</w:t>
-      </w:r>
-      <w:r>
-        <w:rPr>
-          <w:b/>
-          <w:bCs/>
-        </w:rPr>
-        <w:t>/</w:t>
-      </w:r>
-      <w:r>
-        <w:rPr>
-          <w:b/>
-          <w:bCs/>
-          <w:color w:val="00B0F0"/>
-        </w:rPr>
-        <w:t>OR</w:t>
-      </w:r>
-      <w:r>
-        <w:rPr>
-          <w:b/>
-          <w:bCs/>
-        </w:rPr>
-        <w:t xml:space="preserve"> </w:t>
-      </w:r>
-      <w:r>
-        <w:rPr>
-          <w:b/>
-          <w:bCs/>
-          <w:color w:val="7030A0"/>
-        </w:rPr>
-        <w:t>CONDUC</w:t>
-      </w:r>
-      <w:r>
-        <w:rPr>
-          <w:b/>
-          <w:bCs/>
-          <w:color w:val="7030A0"/>
-        </w:rPr>
-        <w:t>TED</w:t>
-      </w:r>
-      <w:r>
-        <w:rPr>
-          <w:b/>
-          <w:bCs/>
-        </w:rPr>
-        <w:t xml:space="preserve"> </w:t>
-      </w:r>
-      <w:r>
-        <w:rPr>
-          <w:b/>
-          <w:bCs/>
-          <w:color w:val="00B0F0"/>
-        </w:rPr>
-        <w:t>XOR</w:t>
-      </w:r>
-      <w:r>
-        <w:rPr>
-          <w:b/>
-          <w:bCs/>
-        </w:rPr>
-        <w:t>/</w:t>
-      </w:r>
-      <w:r>
-        <w:rPr>
-          <w:b/>
-          <w:bCs/>
-          <w:color w:val="00B0F0"/>
-        </w:rPr>
-        <w:t>OR</w:t>
-      </w:r>
-      <w:r>
-        <w:rPr>
-          <w:b/>
-          <w:bCs/>
-        </w:rPr>
-        <w:t xml:space="preserve"> </w:t>
-      </w:r>
-      <w:r>
-        <w:rPr>
-          <w:b/>
-          <w:bCs/>
-          <w:color w:val="7030A0"/>
-        </w:rPr>
-        <w:t>COMMI</w:t>
-      </w:r>
-      <w:r>
-        <w:rPr>
-          <w:b/>
-          <w:bCs/>
-          <w:color w:val="7030A0"/>
-        </w:rPr>
-        <w:t>TTED</w:t>
-      </w:r>
-      <w:r>
-        <w:rPr>
-          <w:b/>
-          <w:bCs/>
-        </w:rPr>
-        <w:t xml:space="preserve"> </w:t>
-      </w:r>
-      <w:r>
-        <w:rPr>
-          <w:b/>
-          <w:bCs/>
-          <w:color w:val="00B050"/>
-        </w:rPr>
-        <w:t>REMOTELY</w:t>
+        <w:t>ALL GENOCIDE</w:t>
+      </w:r>
+      <w:r>
+        <w:rPr>
+          <w:b/>
+          <w:bCs/>
+        </w:rPr>
+        <w:t xml:space="preserve"> </w:t>
+      </w:r>
+      <w:r>
+        <w:rPr>
+          <w:b/>
+          <w:bCs/>
+          <w:color w:val="0070C0"/>
+        </w:rPr>
+        <w:t>ON</w:t>
+      </w:r>
+      <w:r>
+        <w:rPr>
+          <w:b/>
+          <w:bCs/>
+        </w:rPr>
+        <w:t xml:space="preserve"> </w:t>
+      </w:r>
+      <w:r>
+        <w:rPr>
+          <w:b/>
+          <w:bCs/>
+          <w:color w:val="FF0000"/>
+        </w:rPr>
+        <w:t>ANY CONTINGENCY</w:t>
       </w:r>
       <w:r>
         <w:rPr>
@@ -31342,31 +31001,97 @@
           <w:bCs/>
           <w:color w:val="FF0000"/>
         </w:rPr>
-        <w:t>A</w:t>
-      </w:r>
-      <w:r>
-        <w:rPr>
-          <w:b/>
-          <w:bCs/>
-          <w:color w:val="FF0000"/>
-        </w:rPr>
-        <w:t>LL</w:t>
-      </w:r>
-      <w:r>
-        <w:rPr>
-          <w:b/>
-          <w:bCs/>
-          <w:color w:val="FF0000"/>
-        </w:rPr>
-        <w:t xml:space="preserve"> </w:t>
-      </w:r>
-      <w:r>
-        <w:rPr>
-          <w:b/>
-          <w:bCs/>
-          <w:color w:val="FF0000"/>
-        </w:rPr>
-        <w:t>GENOCIDE</w:t>
+        <w:t>ALL GENOCIDE</w:t>
+      </w:r>
+      <w:r>
+        <w:rPr>
+          <w:b/>
+          <w:bCs/>
+        </w:rPr>
+        <w:t xml:space="preserve"> </w:t>
+      </w:r>
+      <w:r>
+        <w:rPr>
+          <w:b/>
+          <w:bCs/>
+          <w:color w:val="0070C0"/>
+        </w:rPr>
+        <w:t>ON</w:t>
+      </w:r>
+      <w:r>
+        <w:rPr>
+          <w:b/>
+          <w:bCs/>
+        </w:rPr>
+        <w:t xml:space="preserve"> </w:t>
+      </w:r>
+      <w:r>
+        <w:rPr>
+          <w:b/>
+          <w:bCs/>
+          <w:color w:val="FF0000"/>
+        </w:rPr>
+        <w:t>ANY CONTINGENCY</w:t>
+      </w:r>
+      <w:r>
+        <w:rPr>
+          <w:b/>
+          <w:bCs/>
+        </w:rPr>
+        <w:t xml:space="preserve">, </w:t>
+      </w:r>
+      <w:r>
+        <w:rPr>
+          <w:b/>
+          <w:bCs/>
+          <w:color w:val="0070C0"/>
+        </w:rPr>
+        <w:t>WITH</w:t>
+      </w:r>
+      <w:r>
+        <w:rPr>
+          <w:b/>
+          <w:bCs/>
+        </w:rPr>
+        <w:t xml:space="preserve">                </w:t>
+      </w:r>
+      <w:r>
+        <w:rPr>
+          <w:b/>
+          <w:bCs/>
+          <w:color w:val="FF0000"/>
+        </w:rPr>
+        <w:t>ANY MOTIVE</w:t>
+      </w:r>
+      <w:r>
+        <w:rPr>
+          <w:b/>
+          <w:bCs/>
+        </w:rPr>
+        <w:t xml:space="preserve"> </w:t>
+      </w:r>
+      <w:r>
+        <w:rPr>
+          <w:b/>
+          <w:bCs/>
+          <w:color w:val="0070C0"/>
+        </w:rPr>
+        <w:t>TO</w:t>
+      </w:r>
+      <w:r>
+        <w:rPr>
+          <w:b/>
+          <w:bCs/>
+        </w:rPr>
+        <w:t xml:space="preserve"> </w:t>
+      </w:r>
+      <w:r>
+        <w:rPr>
+          <w:b/>
+          <w:bCs/>
+          <w:color w:val="C00000"/>
+        </w:rPr>
+        <w:t>NOT</w:t>
       </w:r>
       <w:r>
         <w:rPr>
@@ -31381,7 +31106,59 @@
           <w:bCs/>
           <w:color w:val="7030A0"/>
         </w:rPr>
-        <w:t>ORCHESTRAT</w:t>
+        <w:t>PAY</w:t>
+      </w:r>
+      <w:r>
+        <w:rPr>
+          <w:b/>
+          <w:bCs/>
+        </w:rPr>
+        <w:t xml:space="preserve"> </w:t>
+      </w:r>
+      <w:r>
+        <w:rPr>
+          <w:b/>
+          <w:bCs/>
+          <w:color w:val="0070C0"/>
+        </w:rPr>
+        <w:t>FOR</w:t>
+      </w:r>
+      <w:r>
+        <w:rPr>
+          <w:b/>
+          <w:bCs/>
+        </w:rPr>
+        <w:t xml:space="preserve"> </w:t>
+      </w:r>
+      <w:r>
+        <w:rPr>
+          <w:b/>
+          <w:bCs/>
+          <w:color w:val="FF0000"/>
+        </w:rPr>
+        <w:t>ANY INTELLECTUAL PROPERTY</w:t>
+      </w:r>
+      <w:r>
+        <w:rPr>
+          <w:b/>
+          <w:bCs/>
+        </w:rPr>
+        <w:t xml:space="preserve"> </w:t>
+      </w:r>
+      <w:r>
+        <w:rPr>
+          <w:b/>
+          <w:bCs/>
+          <w:color w:val="0070C0"/>
+        </w:rPr>
+        <w:t>THAT HAS BEEN</w:t>
+      </w:r>
+      <w:r>
+        <w:rPr>
+          <w:b/>
+          <w:bCs/>
+        </w:rPr>
+        <w:t xml:space="preserve"> </w:t>
       </w:r>
       <w:r>
         <w:rPr>
@@ -31389,257 +31166,7 @@
           <w:bCs/>
           <w:color w:val="7030A0"/>
         </w:rPr>
-        <w:t>ED</w:t>
-      </w:r>
-      <w:r>
-        <w:rPr>
-          <w:b/>
-          <w:bCs/>
-        </w:rPr>
-        <w:t xml:space="preserve"> </w:t>
-      </w:r>
-      <w:r>
-        <w:rPr>
-          <w:b/>
-          <w:bCs/>
-          <w:color w:val="00B0F0"/>
-        </w:rPr>
-        <w:t>XOR</w:t>
-      </w:r>
-      <w:r>
-        <w:rPr>
-          <w:b/>
-          <w:bCs/>
-        </w:rPr>
-        <w:t>/</w:t>
-      </w:r>
-      <w:r>
-        <w:rPr>
-          <w:b/>
-          <w:bCs/>
-          <w:color w:val="00B0F0"/>
-        </w:rPr>
-        <w:t>OR</w:t>
-      </w:r>
-      <w:r>
-        <w:rPr>
-          <w:b/>
-          <w:bCs/>
-        </w:rPr>
-        <w:t xml:space="preserve"> </w:t>
-      </w:r>
-      <w:r>
-        <w:rPr>
-          <w:b/>
-          <w:bCs/>
-          <w:color w:val="7030A0"/>
-        </w:rPr>
-        <w:t>PLANNED</w:t>
-      </w:r>
-      <w:r>
-        <w:rPr>
-          <w:b/>
-          <w:bCs/>
-          <w:color w:val="00B0F0"/>
-        </w:rPr>
-        <w:t xml:space="preserve"> XOR</w:t>
-      </w:r>
-      <w:r>
-        <w:rPr>
-          <w:b/>
-          <w:bCs/>
-        </w:rPr>
-        <w:t>/</w:t>
-      </w:r>
-      <w:r>
-        <w:rPr>
-          <w:b/>
-          <w:bCs/>
-          <w:color w:val="00B0F0"/>
-        </w:rPr>
-        <w:t>OR</w:t>
-      </w:r>
-      <w:r>
-        <w:rPr>
-          <w:b/>
-          <w:bCs/>
-        </w:rPr>
-        <w:t xml:space="preserve"> </w:t>
-      </w:r>
-      <w:r>
-        <w:rPr>
-          <w:b/>
-          <w:bCs/>
-          <w:color w:val="7030A0"/>
-        </w:rPr>
-        <w:t>DIREC</w:t>
-      </w:r>
-      <w:r>
-        <w:rPr>
-          <w:b/>
-          <w:bCs/>
-          <w:color w:val="7030A0"/>
-        </w:rPr>
-        <w:t>TED</w:t>
-      </w:r>
-      <w:r>
-        <w:rPr>
-          <w:b/>
-          <w:bCs/>
-        </w:rPr>
-        <w:t xml:space="preserve"> </w:t>
-      </w:r>
-      <w:r>
-        <w:rPr>
-          <w:b/>
-          <w:bCs/>
-          <w:color w:val="00B0F0"/>
-        </w:rPr>
-        <w:t>XOR</w:t>
-      </w:r>
-      <w:r>
-        <w:rPr>
-          <w:b/>
-          <w:bCs/>
-        </w:rPr>
-        <w:t>/</w:t>
-      </w:r>
-      <w:r>
-        <w:rPr>
-          <w:b/>
-          <w:bCs/>
-          <w:color w:val="00B0F0"/>
-        </w:rPr>
-        <w:t>OR</w:t>
-      </w:r>
-      <w:r>
-        <w:rPr>
-          <w:b/>
-          <w:bCs/>
-        </w:rPr>
-        <w:t xml:space="preserve"> </w:t>
-      </w:r>
-      <w:r>
-        <w:rPr>
-          <w:b/>
-          <w:bCs/>
-          <w:color w:val="7030A0"/>
-        </w:rPr>
-        <w:t>CAUS</w:t>
-      </w:r>
-      <w:r>
-        <w:rPr>
-          <w:b/>
-          <w:bCs/>
-          <w:color w:val="7030A0"/>
-        </w:rPr>
-        <w:t>ED</w:t>
-      </w:r>
-      <w:r>
-        <w:rPr>
-          <w:b/>
-          <w:bCs/>
-        </w:rPr>
-        <w:t xml:space="preserve"> </w:t>
-      </w:r>
-      <w:r>
-        <w:rPr>
-          <w:b/>
-          <w:bCs/>
-          <w:color w:val="00B0F0"/>
-        </w:rPr>
-        <w:t>XOR</w:t>
-      </w:r>
-      <w:r>
-        <w:rPr>
-          <w:b/>
-          <w:bCs/>
-        </w:rPr>
-        <w:t>/</w:t>
-      </w:r>
-      <w:r>
-        <w:rPr>
-          <w:b/>
-          <w:bCs/>
-          <w:color w:val="00B0F0"/>
-        </w:rPr>
-        <w:t>OR</w:t>
-      </w:r>
-      <w:r>
-        <w:rPr>
-          <w:b/>
-          <w:bCs/>
-        </w:rPr>
-        <w:t xml:space="preserve"> </w:t>
-      </w:r>
-      <w:r>
-        <w:rPr>
-          <w:b/>
-          <w:bCs/>
-          <w:color w:val="7030A0"/>
-        </w:rPr>
-        <w:t>CONDUC</w:t>
-      </w:r>
-      <w:r>
-        <w:rPr>
-          <w:b/>
-          <w:bCs/>
-          <w:color w:val="7030A0"/>
-        </w:rPr>
-        <w:t>TED</w:t>
-      </w:r>
-      <w:r>
-        <w:rPr>
-          <w:b/>
-          <w:bCs/>
-        </w:rPr>
-        <w:t xml:space="preserve"> </w:t>
-      </w:r>
-      <w:r>
-        <w:rPr>
-          <w:b/>
-          <w:bCs/>
-          <w:color w:val="00B0F0"/>
-        </w:rPr>
-        <w:t>XOR</w:t>
-      </w:r>
-      <w:r>
-        <w:rPr>
-          <w:b/>
-          <w:bCs/>
-        </w:rPr>
-        <w:t>/</w:t>
-      </w:r>
-      <w:r>
-        <w:rPr>
-          <w:b/>
-          <w:bCs/>
-          <w:color w:val="00B0F0"/>
-        </w:rPr>
-        <w:t>OR</w:t>
-      </w:r>
-      <w:r>
-        <w:rPr>
-          <w:b/>
-          <w:bCs/>
-        </w:rPr>
-        <w:t xml:space="preserve"> </w:t>
-      </w:r>
-      <w:r>
-        <w:rPr>
-          <w:b/>
-          <w:bCs/>
-          <w:color w:val="7030A0"/>
-        </w:rPr>
-        <w:t>COMMI</w:t>
-      </w:r>
-      <w:r>
-        <w:rPr>
-          <w:b/>
-          <w:bCs/>
-          <w:color w:val="7030A0"/>
-        </w:rPr>
-        <w:t>TTED</w:t>
+        <w:t>STOLEN</w:t>
       </w:r>
       <w:r>
         <w:rPr>
@@ -31654,232 +31181,27 @@
           <w:bCs/>
           <w:color w:val="0070C0"/>
         </w:rPr>
-        <w:t>BY</w:t>
-      </w:r>
-      <w:r>
-        <w:rPr>
-          <w:b/>
-          <w:bCs/>
-        </w:rPr>
-        <w:t xml:space="preserve">                           </w:t>
-      </w:r>
-      <w:r>
-        <w:rPr>
-          <w:b/>
-          <w:bCs/>
-          <w:color w:val="FF0000"/>
-        </w:rPr>
-        <w:t>ANY RUNTIME APPLICATIONS</w:t>
-      </w:r>
-      <w:r>
-        <w:rPr>
-          <w:b/>
-          <w:bCs/>
-        </w:rPr>
-        <w:t xml:space="preserve"> </w:t>
-      </w:r>
-      <w:r>
-        <w:rPr>
-          <w:b/>
-          <w:bCs/>
-          <w:color w:val="0070C0"/>
-        </w:rPr>
-        <w:t>OF</w:t>
-      </w:r>
-      <w:r>
-        <w:rPr>
-          <w:b/>
-          <w:bCs/>
-        </w:rPr>
-        <w:t xml:space="preserve"> </w:t>
-      </w:r>
-      <w:r>
-        <w:rPr>
-          <w:b/>
-          <w:bCs/>
-          <w:color w:val="FF0000"/>
-        </w:rPr>
-        <w:t>ANY MILITARY</w:t>
-      </w:r>
-      <w:r>
-        <w:rPr>
-          <w:b/>
-          <w:bCs/>
-        </w:rPr>
-        <w:t xml:space="preserve"> </w:t>
-      </w:r>
-      <w:r>
-        <w:rPr>
-          <w:b/>
-          <w:bCs/>
-          <w:color w:val="00B0F0"/>
-        </w:rPr>
-        <w:t>XOR</w:t>
-      </w:r>
-      <w:r>
-        <w:rPr>
-          <w:b/>
-          <w:bCs/>
-        </w:rPr>
-        <w:t>/</w:t>
-      </w:r>
-      <w:r>
-        <w:rPr>
-          <w:b/>
-          <w:bCs/>
-          <w:color w:val="00B0F0"/>
-        </w:rPr>
-        <w:t>OR</w:t>
-      </w:r>
-      <w:r>
-        <w:rPr>
-          <w:b/>
-          <w:bCs/>
-        </w:rPr>
-        <w:t xml:space="preserve"> </w:t>
-      </w:r>
-      <w:r>
-        <w:rPr>
-          <w:b/>
-          <w:bCs/>
-          <w:color w:val="FF0000"/>
-        </w:rPr>
-        <w:t>ANY GOVERNMENT</w:t>
-      </w:r>
-      <w:r>
-        <w:rPr>
-          <w:b/>
-          <w:bCs/>
-        </w:rPr>
-        <w:t xml:space="preserve"> </w:t>
-      </w:r>
-      <w:r>
-        <w:rPr>
-          <w:b/>
-          <w:bCs/>
-          <w:color w:val="00B0F0"/>
-        </w:rPr>
-        <w:t>XOR</w:t>
-      </w:r>
-      <w:r>
-        <w:rPr>
-          <w:b/>
-          <w:bCs/>
-        </w:rPr>
-        <w:t>/</w:t>
-      </w:r>
-      <w:r>
-        <w:rPr>
-          <w:b/>
-          <w:bCs/>
-          <w:color w:val="00B0F0"/>
-        </w:rPr>
-        <w:t>OR</w:t>
-      </w:r>
-      <w:r>
-        <w:rPr>
-          <w:b/>
-          <w:bCs/>
-        </w:rPr>
-        <w:t xml:space="preserve">                                         </w:t>
-      </w:r>
-      <w:r>
-        <w:rPr>
-          <w:b/>
-          <w:bCs/>
-          <w:color w:val="FF0000"/>
-        </w:rPr>
-        <w:t>ANY POLITICAL ORGANIZATION</w:t>
-      </w:r>
-      <w:r>
-        <w:rPr>
-          <w:b/>
-          <w:bCs/>
-        </w:rPr>
-        <w:t xml:space="preserve"> </w:t>
-      </w:r>
-      <w:r>
-        <w:rPr>
-          <w:b/>
-          <w:bCs/>
-          <w:color w:val="00B0F0"/>
-        </w:rPr>
-        <w:t>XOR</w:t>
-      </w:r>
-      <w:r>
-        <w:rPr>
-          <w:b/>
-          <w:bCs/>
-        </w:rPr>
-        <w:t>/</w:t>
-      </w:r>
-      <w:r>
-        <w:rPr>
-          <w:b/>
-          <w:bCs/>
-          <w:color w:val="00B0F0"/>
-        </w:rPr>
-        <w:t>OR</w:t>
-      </w:r>
-      <w:r>
-        <w:rPr>
-          <w:b/>
-          <w:bCs/>
-        </w:rPr>
-        <w:t xml:space="preserve"> </w:t>
-      </w:r>
-      <w:r>
-        <w:rPr>
-          <w:b/>
-          <w:bCs/>
-          <w:color w:val="FF0000"/>
-        </w:rPr>
-        <w:t>ANY GUERILLA GROUP</w:t>
-      </w:r>
-      <w:r>
-        <w:rPr>
-          <w:b/>
-          <w:bCs/>
-          <w:color w:val="00B0F0"/>
-        </w:rPr>
-        <w:t xml:space="preserve"> XOR</w:t>
-      </w:r>
-      <w:r>
-        <w:rPr>
-          <w:b/>
-          <w:bCs/>
-        </w:rPr>
-        <w:t>/</w:t>
-      </w:r>
-      <w:r>
-        <w:rPr>
-          <w:b/>
-          <w:bCs/>
-          <w:color w:val="00B0F0"/>
-        </w:rPr>
-        <w:t xml:space="preserve">OR </w:t>
-      </w:r>
-      <w:r>
-        <w:rPr>
-          <w:b/>
-          <w:bCs/>
-          <w:color w:val="00B0F0"/>
-        </w:rPr>
-        <w:t xml:space="preserve">                                                    </w:t>
-      </w:r>
-      <w:r>
-        <w:rPr>
-          <w:b/>
-          <w:bCs/>
-          <w:color w:val="FF0000"/>
-        </w:rPr>
-        <w:t>ANY TERRORIST ORGANIZATION</w:t>
-      </w:r>
-      <w:r>
-        <w:rPr>
-          <w:b/>
-          <w:bCs/>
-          <w:color w:val="00B0F0"/>
+        <w:t>THROUGH</w:t>
+      </w:r>
+      <w:r>
+        <w:rPr>
+          <w:b/>
+          <w:bCs/>
+        </w:rPr>
+        <w:t xml:space="preserve"> </w:t>
+      </w:r>
+      <w:r>
+        <w:rPr>
+          <w:b/>
+          <w:bCs/>
+          <w:color w:val="FF0000"/>
+        </w:rPr>
+        <w:t>ANY INTELLIGENCE INTERCEPTS</w:t>
+      </w:r>
+      <w:r>
+        <w:rPr>
+          <w:b/>
+          <w:bCs/>
         </w:rPr>
         <w:t>;</w:t>
       </w:r>
@@ -32221,84 +31543,9 @@
         <w:rPr>
           <w:b/>
           <w:bCs/>
-          <w:color w:val="0070C0"/>
-        </w:rPr>
-        <w:t>BY</w:t>
-      </w:r>
-      <w:r>
-        <w:rPr>
-          <w:b/>
-          <w:bCs/>
-        </w:rPr>
-        <w:t xml:space="preserve">                            </w:t>
-      </w:r>
-      <w:r>
-        <w:rPr>
-          <w:b/>
-          <w:bCs/>
-          <w:color w:val="FF0000"/>
-        </w:rPr>
-        <w:t>ANY CURRENT OFFICIAL</w:t>
-      </w:r>
-      <w:r>
-        <w:rPr>
-          <w:b/>
-          <w:bCs/>
-        </w:rPr>
-        <w:t xml:space="preserve"> </w:t>
-      </w:r>
-      <w:r>
-        <w:rPr>
-          <w:b/>
-          <w:bCs/>
-          <w:color w:val="00B0F0"/>
-        </w:rPr>
-        <w:t>XOR</w:t>
-      </w:r>
-      <w:r>
-        <w:rPr>
-          <w:b/>
-          <w:bCs/>
-        </w:rPr>
-        <w:t xml:space="preserve"> </w:t>
-      </w:r>
-      <w:r>
-        <w:rPr>
-          <w:b/>
-          <w:bCs/>
-          <w:color w:val="FF0000"/>
-        </w:rPr>
-        <w:t>ANY FORMER OFFICIAL</w:t>
-      </w:r>
-      <w:r>
-        <w:rPr>
-          <w:b/>
-          <w:bCs/>
-        </w:rPr>
-        <w:t xml:space="preserve"> </w:t>
-      </w:r>
-      <w:r>
-        <w:rPr>
-          <w:b/>
-          <w:bCs/>
-          <w:color w:val="0070C0"/>
-        </w:rPr>
-        <w:t>OF</w:t>
-      </w:r>
-      <w:r>
-        <w:rPr>
-          <w:b/>
-          <w:bCs/>
-        </w:rPr>
-        <w:t xml:space="preserve"> </w:t>
-      </w:r>
-      <w:r>
-        <w:rPr>
-          <w:b/>
-          <w:bCs/>
-          <w:color w:val="FF0000"/>
-        </w:rPr>
-        <w:t>ANY GOVERNMENT</w:t>
+          <w:color w:val="00B050"/>
+        </w:rPr>
+        <w:t>REMOTELY</w:t>
       </w:r>
       <w:r>
         <w:rPr>
@@ -32359,37 +31606,280 @@
           <w:bCs/>
           <w:color w:val="FF0000"/>
         </w:rPr>
-        <w:t xml:space="preserve">GENOCIDE </w:t>
-      </w:r>
-      <w:r>
-        <w:rPr>
-          <w:b/>
-          <w:bCs/>
-          <w:color w:val="FF0000"/>
-        </w:rPr>
-        <w:t>SIMULATION</w:t>
-      </w:r>
-      <w:r>
-        <w:rPr>
-          <w:b/>
-          <w:bCs/>
-        </w:rPr>
-        <w:t>(</w:t>
-      </w:r>
-      <w:r>
-        <w:rPr>
-          <w:b/>
-          <w:bCs/>
-          <w:color w:val="808080" w:themeColor="background1" w:themeShade="80"/>
-        </w:rPr>
-        <w:t>S</w:t>
-      </w:r>
-      <w:r>
-        <w:rPr>
-          <w:b/>
-          <w:bCs/>
-        </w:rPr>
-        <w:t>)</w:t>
+        <w:t>GENOCIDE</w:t>
+      </w:r>
+      <w:r>
+        <w:rPr>
+          <w:b/>
+          <w:bCs/>
+        </w:rPr>
+        <w:t xml:space="preserve"> </w:t>
+      </w:r>
+      <w:r>
+        <w:rPr>
+          <w:b/>
+          <w:bCs/>
+          <w:color w:val="7030A0"/>
+        </w:rPr>
+        <w:t>ORCHESTRAT</w:t>
+      </w:r>
+      <w:r>
+        <w:rPr>
+          <w:b/>
+          <w:bCs/>
+          <w:color w:val="7030A0"/>
+        </w:rPr>
+        <w:t>ED</w:t>
+      </w:r>
+      <w:r>
+        <w:rPr>
+          <w:b/>
+          <w:bCs/>
+        </w:rPr>
+        <w:t xml:space="preserve"> </w:t>
+      </w:r>
+      <w:r>
+        <w:rPr>
+          <w:b/>
+          <w:bCs/>
+          <w:color w:val="00B0F0"/>
+        </w:rPr>
+        <w:t>XOR</w:t>
+      </w:r>
+      <w:r>
+        <w:rPr>
+          <w:b/>
+          <w:bCs/>
+        </w:rPr>
+        <w:t>/</w:t>
+      </w:r>
+      <w:r>
+        <w:rPr>
+          <w:b/>
+          <w:bCs/>
+          <w:color w:val="00B0F0"/>
+        </w:rPr>
+        <w:t>OR</w:t>
+      </w:r>
+      <w:r>
+        <w:rPr>
+          <w:b/>
+          <w:bCs/>
+        </w:rPr>
+        <w:t xml:space="preserve"> </w:t>
+      </w:r>
+      <w:r>
+        <w:rPr>
+          <w:b/>
+          <w:bCs/>
+          <w:color w:val="7030A0"/>
+        </w:rPr>
+        <w:t>PLANNED</w:t>
+      </w:r>
+      <w:r>
+        <w:rPr>
+          <w:b/>
+          <w:bCs/>
+          <w:color w:val="00B0F0"/>
+        </w:rPr>
+        <w:t xml:space="preserve"> XOR</w:t>
+      </w:r>
+      <w:r>
+        <w:rPr>
+          <w:b/>
+          <w:bCs/>
+        </w:rPr>
+        <w:t>/</w:t>
+      </w:r>
+      <w:r>
+        <w:rPr>
+          <w:b/>
+          <w:bCs/>
+          <w:color w:val="00B0F0"/>
+        </w:rPr>
+        <w:t>OR</w:t>
+      </w:r>
+      <w:r>
+        <w:rPr>
+          <w:b/>
+          <w:bCs/>
+        </w:rPr>
+        <w:t xml:space="preserve"> </w:t>
+      </w:r>
+      <w:r>
+        <w:rPr>
+          <w:b/>
+          <w:bCs/>
+          <w:color w:val="7030A0"/>
+        </w:rPr>
+        <w:t>DIREC</w:t>
+      </w:r>
+      <w:r>
+        <w:rPr>
+          <w:b/>
+          <w:bCs/>
+          <w:color w:val="7030A0"/>
+        </w:rPr>
+        <w:t>TED</w:t>
+      </w:r>
+      <w:r>
+        <w:rPr>
+          <w:b/>
+          <w:bCs/>
+        </w:rPr>
+        <w:t xml:space="preserve"> </w:t>
+      </w:r>
+      <w:r>
+        <w:rPr>
+          <w:b/>
+          <w:bCs/>
+          <w:color w:val="00B0F0"/>
+        </w:rPr>
+        <w:t>XOR</w:t>
+      </w:r>
+      <w:r>
+        <w:rPr>
+          <w:b/>
+          <w:bCs/>
+        </w:rPr>
+        <w:t>/</w:t>
+      </w:r>
+      <w:r>
+        <w:rPr>
+          <w:b/>
+          <w:bCs/>
+          <w:color w:val="00B0F0"/>
+        </w:rPr>
+        <w:t>OR</w:t>
+      </w:r>
+      <w:r>
+        <w:rPr>
+          <w:b/>
+          <w:bCs/>
+        </w:rPr>
+        <w:t xml:space="preserve"> </w:t>
+      </w:r>
+      <w:r>
+        <w:rPr>
+          <w:b/>
+          <w:bCs/>
+          <w:color w:val="7030A0"/>
+        </w:rPr>
+        <w:t>CAUS</w:t>
+      </w:r>
+      <w:r>
+        <w:rPr>
+          <w:b/>
+          <w:bCs/>
+          <w:color w:val="7030A0"/>
+        </w:rPr>
+        <w:t>ED</w:t>
+      </w:r>
+      <w:r>
+        <w:rPr>
+          <w:b/>
+          <w:bCs/>
+        </w:rPr>
+        <w:t xml:space="preserve"> </w:t>
+      </w:r>
+      <w:r>
+        <w:rPr>
+          <w:b/>
+          <w:bCs/>
+          <w:color w:val="00B0F0"/>
+        </w:rPr>
+        <w:t>XOR</w:t>
+      </w:r>
+      <w:r>
+        <w:rPr>
+          <w:b/>
+          <w:bCs/>
+        </w:rPr>
+        <w:t>/</w:t>
+      </w:r>
+      <w:r>
+        <w:rPr>
+          <w:b/>
+          <w:bCs/>
+          <w:color w:val="00B0F0"/>
+        </w:rPr>
+        <w:t>OR</w:t>
+      </w:r>
+      <w:r>
+        <w:rPr>
+          <w:b/>
+          <w:bCs/>
+        </w:rPr>
+        <w:t xml:space="preserve"> </w:t>
+      </w:r>
+      <w:r>
+        <w:rPr>
+          <w:b/>
+          <w:bCs/>
+          <w:color w:val="7030A0"/>
+        </w:rPr>
+        <w:t>CONDUC</w:t>
+      </w:r>
+      <w:r>
+        <w:rPr>
+          <w:b/>
+          <w:bCs/>
+          <w:color w:val="7030A0"/>
+        </w:rPr>
+        <w:t>TED</w:t>
+      </w:r>
+      <w:r>
+        <w:rPr>
+          <w:b/>
+          <w:bCs/>
+        </w:rPr>
+        <w:t xml:space="preserve"> </w:t>
+      </w:r>
+      <w:r>
+        <w:rPr>
+          <w:b/>
+          <w:bCs/>
+          <w:color w:val="00B0F0"/>
+        </w:rPr>
+        <w:t>XOR</w:t>
+      </w:r>
+      <w:r>
+        <w:rPr>
+          <w:b/>
+          <w:bCs/>
+        </w:rPr>
+        <w:t>/</w:t>
+      </w:r>
+      <w:r>
+        <w:rPr>
+          <w:b/>
+          <w:bCs/>
+          <w:color w:val="00B0F0"/>
+        </w:rPr>
+        <w:t>OR</w:t>
+      </w:r>
+      <w:r>
+        <w:rPr>
+          <w:b/>
+          <w:bCs/>
+        </w:rPr>
+        <w:t xml:space="preserve"> </w:t>
+      </w:r>
+      <w:r>
+        <w:rPr>
+          <w:b/>
+          <w:bCs/>
+          <w:color w:val="7030A0"/>
+        </w:rPr>
+        <w:t>COMMI</w:t>
+      </w:r>
+      <w:r>
+        <w:rPr>
+          <w:b/>
+          <w:bCs/>
+          <w:color w:val="7030A0"/>
+        </w:rPr>
+        <w:t>TTED</w:t>
       </w:r>
       <w:r>
         <w:rPr>
@@ -32404,43 +31894,232 @@
           <w:bCs/>
           <w:color w:val="0070C0"/>
         </w:rPr>
-        <w:t>FOR</w:t>
-      </w:r>
-      <w:r>
-        <w:rPr>
-          <w:b/>
-          <w:bCs/>
-        </w:rPr>
-        <w:t xml:space="preserve">                                              </w:t>
-      </w:r>
-      <w:r>
-        <w:rPr>
-          <w:b/>
-          <w:bCs/>
-          <w:color w:val="FF0000"/>
-        </w:rPr>
-        <w:t xml:space="preserve">ANY </w:t>
-      </w:r>
-      <w:r>
-        <w:rPr>
-          <w:b/>
-          <w:bCs/>
-          <w:color w:val="FF0000"/>
-        </w:rPr>
-        <w:t>ILLEGAL</w:t>
-      </w:r>
-      <w:r>
-        <w:rPr>
-          <w:b/>
-          <w:bCs/>
-          <w:color w:val="FF0000"/>
-        </w:rPr>
-        <w:t xml:space="preserve"> PURPOSE</w:t>
-      </w:r>
-      <w:r>
-        <w:rPr>
-          <w:b/>
-          <w:bCs/>
+        <w:t>BY</w:t>
+      </w:r>
+      <w:r>
+        <w:rPr>
+          <w:b/>
+          <w:bCs/>
+        </w:rPr>
+        <w:t xml:space="preserve">                           </w:t>
+      </w:r>
+      <w:r>
+        <w:rPr>
+          <w:b/>
+          <w:bCs/>
+          <w:color w:val="FF0000"/>
+        </w:rPr>
+        <w:t>ANY RUNTIME APPLICATIONS</w:t>
+      </w:r>
+      <w:r>
+        <w:rPr>
+          <w:b/>
+          <w:bCs/>
+        </w:rPr>
+        <w:t xml:space="preserve"> </w:t>
+      </w:r>
+      <w:r>
+        <w:rPr>
+          <w:b/>
+          <w:bCs/>
+          <w:color w:val="0070C0"/>
+        </w:rPr>
+        <w:t>OF</w:t>
+      </w:r>
+      <w:r>
+        <w:rPr>
+          <w:b/>
+          <w:bCs/>
+        </w:rPr>
+        <w:t xml:space="preserve"> </w:t>
+      </w:r>
+      <w:r>
+        <w:rPr>
+          <w:b/>
+          <w:bCs/>
+          <w:color w:val="FF0000"/>
+        </w:rPr>
+        <w:t>ANY MILITARY</w:t>
+      </w:r>
+      <w:r>
+        <w:rPr>
+          <w:b/>
+          <w:bCs/>
+        </w:rPr>
+        <w:t xml:space="preserve"> </w:t>
+      </w:r>
+      <w:r>
+        <w:rPr>
+          <w:b/>
+          <w:bCs/>
+          <w:color w:val="00B0F0"/>
+        </w:rPr>
+        <w:t>XOR</w:t>
+      </w:r>
+      <w:r>
+        <w:rPr>
+          <w:b/>
+          <w:bCs/>
+        </w:rPr>
+        <w:t>/</w:t>
+      </w:r>
+      <w:r>
+        <w:rPr>
+          <w:b/>
+          <w:bCs/>
+          <w:color w:val="00B0F0"/>
+        </w:rPr>
+        <w:t>OR</w:t>
+      </w:r>
+      <w:r>
+        <w:rPr>
+          <w:b/>
+          <w:bCs/>
+        </w:rPr>
+        <w:t xml:space="preserve"> </w:t>
+      </w:r>
+      <w:r>
+        <w:rPr>
+          <w:b/>
+          <w:bCs/>
+          <w:color w:val="FF0000"/>
+        </w:rPr>
+        <w:t>ANY GOVERNMENT</w:t>
+      </w:r>
+      <w:r>
+        <w:rPr>
+          <w:b/>
+          <w:bCs/>
+        </w:rPr>
+        <w:t xml:space="preserve"> </w:t>
+      </w:r>
+      <w:r>
+        <w:rPr>
+          <w:b/>
+          <w:bCs/>
+          <w:color w:val="00B0F0"/>
+        </w:rPr>
+        <w:t>XOR</w:t>
+      </w:r>
+      <w:r>
+        <w:rPr>
+          <w:b/>
+          <w:bCs/>
+        </w:rPr>
+        <w:t>/</w:t>
+      </w:r>
+      <w:r>
+        <w:rPr>
+          <w:b/>
+          <w:bCs/>
+          <w:color w:val="00B0F0"/>
+        </w:rPr>
+        <w:t>OR</w:t>
+      </w:r>
+      <w:r>
+        <w:rPr>
+          <w:b/>
+          <w:bCs/>
+        </w:rPr>
+        <w:t xml:space="preserve">                                         </w:t>
+      </w:r>
+      <w:r>
+        <w:rPr>
+          <w:b/>
+          <w:bCs/>
+          <w:color w:val="FF0000"/>
+        </w:rPr>
+        <w:t>ANY POLITICAL ORGANIZATION</w:t>
+      </w:r>
+      <w:r>
+        <w:rPr>
+          <w:b/>
+          <w:bCs/>
+        </w:rPr>
+        <w:t xml:space="preserve"> </w:t>
+      </w:r>
+      <w:r>
+        <w:rPr>
+          <w:b/>
+          <w:bCs/>
+          <w:color w:val="00B0F0"/>
+        </w:rPr>
+        <w:t>XOR</w:t>
+      </w:r>
+      <w:r>
+        <w:rPr>
+          <w:b/>
+          <w:bCs/>
+        </w:rPr>
+        <w:t>/</w:t>
+      </w:r>
+      <w:r>
+        <w:rPr>
+          <w:b/>
+          <w:bCs/>
+          <w:color w:val="00B0F0"/>
+        </w:rPr>
+        <w:t>OR</w:t>
+      </w:r>
+      <w:r>
+        <w:rPr>
+          <w:b/>
+          <w:bCs/>
+        </w:rPr>
+        <w:t xml:space="preserve"> </w:t>
+      </w:r>
+      <w:r>
+        <w:rPr>
+          <w:b/>
+          <w:bCs/>
+          <w:color w:val="FF0000"/>
+        </w:rPr>
+        <w:t>ANY GUERILLA GROUP</w:t>
+      </w:r>
+      <w:r>
+        <w:rPr>
+          <w:b/>
+          <w:bCs/>
+          <w:color w:val="00B0F0"/>
+        </w:rPr>
+        <w:t xml:space="preserve"> XOR</w:t>
+      </w:r>
+      <w:r>
+        <w:rPr>
+          <w:b/>
+          <w:bCs/>
+        </w:rPr>
+        <w:t>/</w:t>
+      </w:r>
+      <w:r>
+        <w:rPr>
+          <w:b/>
+          <w:bCs/>
+          <w:color w:val="00B0F0"/>
+        </w:rPr>
+        <w:t xml:space="preserve">OR </w:t>
+      </w:r>
+      <w:r>
+        <w:rPr>
+          <w:b/>
+          <w:bCs/>
+          <w:color w:val="00B0F0"/>
+        </w:rPr>
+        <w:t xml:space="preserve">                                                    </w:t>
+      </w:r>
+      <w:r>
+        <w:rPr>
+          <w:b/>
+          <w:bCs/>
+          <w:color w:val="FF0000"/>
+        </w:rPr>
+        <w:t>ANY TERRORIST ORGANIZATION</w:t>
+      </w:r>
+      <w:r>
+        <w:rPr>
+          <w:b/>
+          <w:bCs/>
+          <w:color w:val="00B0F0"/>
         </w:rPr>
         <w:t>;</w:t>
       </w:r>
@@ -32496,37 +32175,280 @@
           <w:bCs/>
           <w:color w:val="FF0000"/>
         </w:rPr>
-        <w:t xml:space="preserve">GENOCIDE </w:t>
-      </w:r>
-      <w:r>
-        <w:rPr>
-          <w:b/>
-          <w:bCs/>
-          <w:color w:val="FF0000"/>
-        </w:rPr>
-        <w:t>SIMULATION</w:t>
-      </w:r>
-      <w:r>
-        <w:rPr>
-          <w:b/>
-          <w:bCs/>
-        </w:rPr>
-        <w:t>(</w:t>
-      </w:r>
-      <w:r>
-        <w:rPr>
-          <w:b/>
-          <w:bCs/>
-          <w:color w:val="808080" w:themeColor="background1" w:themeShade="80"/>
-        </w:rPr>
-        <w:t>S</w:t>
-      </w:r>
-      <w:r>
-        <w:rPr>
-          <w:b/>
-          <w:bCs/>
-        </w:rPr>
-        <w:t>)</w:t>
+        <w:t>GENOCIDE</w:t>
+      </w:r>
+      <w:r>
+        <w:rPr>
+          <w:b/>
+          <w:bCs/>
+        </w:rPr>
+        <w:t xml:space="preserve"> </w:t>
+      </w:r>
+      <w:r>
+        <w:rPr>
+          <w:b/>
+          <w:bCs/>
+          <w:color w:val="7030A0"/>
+        </w:rPr>
+        <w:t>ORCHESTRAT</w:t>
+      </w:r>
+      <w:r>
+        <w:rPr>
+          <w:b/>
+          <w:bCs/>
+          <w:color w:val="7030A0"/>
+        </w:rPr>
+        <w:t>ED</w:t>
+      </w:r>
+      <w:r>
+        <w:rPr>
+          <w:b/>
+          <w:bCs/>
+        </w:rPr>
+        <w:t xml:space="preserve"> </w:t>
+      </w:r>
+      <w:r>
+        <w:rPr>
+          <w:b/>
+          <w:bCs/>
+          <w:color w:val="00B0F0"/>
+        </w:rPr>
+        <w:t>XOR</w:t>
+      </w:r>
+      <w:r>
+        <w:rPr>
+          <w:b/>
+          <w:bCs/>
+        </w:rPr>
+        <w:t>/</w:t>
+      </w:r>
+      <w:r>
+        <w:rPr>
+          <w:b/>
+          <w:bCs/>
+          <w:color w:val="00B0F0"/>
+        </w:rPr>
+        <w:t>OR</w:t>
+      </w:r>
+      <w:r>
+        <w:rPr>
+          <w:b/>
+          <w:bCs/>
+        </w:rPr>
+        <w:t xml:space="preserve"> </w:t>
+      </w:r>
+      <w:r>
+        <w:rPr>
+          <w:b/>
+          <w:bCs/>
+          <w:color w:val="7030A0"/>
+        </w:rPr>
+        <w:t>PLANNED</w:t>
+      </w:r>
+      <w:r>
+        <w:rPr>
+          <w:b/>
+          <w:bCs/>
+          <w:color w:val="00B0F0"/>
+        </w:rPr>
+        <w:t xml:space="preserve"> XOR</w:t>
+      </w:r>
+      <w:r>
+        <w:rPr>
+          <w:b/>
+          <w:bCs/>
+        </w:rPr>
+        <w:t>/</w:t>
+      </w:r>
+      <w:r>
+        <w:rPr>
+          <w:b/>
+          <w:bCs/>
+          <w:color w:val="00B0F0"/>
+        </w:rPr>
+        <w:t>OR</w:t>
+      </w:r>
+      <w:r>
+        <w:rPr>
+          <w:b/>
+          <w:bCs/>
+        </w:rPr>
+        <w:t xml:space="preserve"> </w:t>
+      </w:r>
+      <w:r>
+        <w:rPr>
+          <w:b/>
+          <w:bCs/>
+          <w:color w:val="7030A0"/>
+        </w:rPr>
+        <w:t>DIREC</w:t>
+      </w:r>
+      <w:r>
+        <w:rPr>
+          <w:b/>
+          <w:bCs/>
+          <w:color w:val="7030A0"/>
+        </w:rPr>
+        <w:t>TED</w:t>
+      </w:r>
+      <w:r>
+        <w:rPr>
+          <w:b/>
+          <w:bCs/>
+        </w:rPr>
+        <w:t xml:space="preserve"> </w:t>
+      </w:r>
+      <w:r>
+        <w:rPr>
+          <w:b/>
+          <w:bCs/>
+          <w:color w:val="00B0F0"/>
+        </w:rPr>
+        <w:t>XOR</w:t>
+      </w:r>
+      <w:r>
+        <w:rPr>
+          <w:b/>
+          <w:bCs/>
+        </w:rPr>
+        <w:t>/</w:t>
+      </w:r>
+      <w:r>
+        <w:rPr>
+          <w:b/>
+          <w:bCs/>
+          <w:color w:val="00B0F0"/>
+        </w:rPr>
+        <w:t>OR</w:t>
+      </w:r>
+      <w:r>
+        <w:rPr>
+          <w:b/>
+          <w:bCs/>
+        </w:rPr>
+        <w:t xml:space="preserve"> </w:t>
+      </w:r>
+      <w:r>
+        <w:rPr>
+          <w:b/>
+          <w:bCs/>
+          <w:color w:val="7030A0"/>
+        </w:rPr>
+        <w:t>CAUS</w:t>
+      </w:r>
+      <w:r>
+        <w:rPr>
+          <w:b/>
+          <w:bCs/>
+          <w:color w:val="7030A0"/>
+        </w:rPr>
+        <w:t>ED</w:t>
+      </w:r>
+      <w:r>
+        <w:rPr>
+          <w:b/>
+          <w:bCs/>
+        </w:rPr>
+        <w:t xml:space="preserve"> </w:t>
+      </w:r>
+      <w:r>
+        <w:rPr>
+          <w:b/>
+          <w:bCs/>
+          <w:color w:val="00B0F0"/>
+        </w:rPr>
+        <w:t>XOR</w:t>
+      </w:r>
+      <w:r>
+        <w:rPr>
+          <w:b/>
+          <w:bCs/>
+        </w:rPr>
+        <w:t>/</w:t>
+      </w:r>
+      <w:r>
+        <w:rPr>
+          <w:b/>
+          <w:bCs/>
+          <w:color w:val="00B0F0"/>
+        </w:rPr>
+        <w:t>OR</w:t>
+      </w:r>
+      <w:r>
+        <w:rPr>
+          <w:b/>
+          <w:bCs/>
+        </w:rPr>
+        <w:t xml:space="preserve"> </w:t>
+      </w:r>
+      <w:r>
+        <w:rPr>
+          <w:b/>
+          <w:bCs/>
+          <w:color w:val="7030A0"/>
+        </w:rPr>
+        <w:t>CONDUC</w:t>
+      </w:r>
+      <w:r>
+        <w:rPr>
+          <w:b/>
+          <w:bCs/>
+          <w:color w:val="7030A0"/>
+        </w:rPr>
+        <w:t>TED</w:t>
+      </w:r>
+      <w:r>
+        <w:rPr>
+          <w:b/>
+          <w:bCs/>
+        </w:rPr>
+        <w:t xml:space="preserve"> </w:t>
+      </w:r>
+      <w:r>
+        <w:rPr>
+          <w:b/>
+          <w:bCs/>
+          <w:color w:val="00B0F0"/>
+        </w:rPr>
+        <w:t>XOR</w:t>
+      </w:r>
+      <w:r>
+        <w:rPr>
+          <w:b/>
+          <w:bCs/>
+        </w:rPr>
+        <w:t>/</w:t>
+      </w:r>
+      <w:r>
+        <w:rPr>
+          <w:b/>
+          <w:bCs/>
+          <w:color w:val="00B0F0"/>
+        </w:rPr>
+        <w:t>OR</w:t>
+      </w:r>
+      <w:r>
+        <w:rPr>
+          <w:b/>
+          <w:bCs/>
+        </w:rPr>
+        <w:t xml:space="preserve"> </w:t>
+      </w:r>
+      <w:r>
+        <w:rPr>
+          <w:b/>
+          <w:bCs/>
+          <w:color w:val="7030A0"/>
+        </w:rPr>
+        <w:t>COMMI</w:t>
+      </w:r>
+      <w:r>
+        <w:rPr>
+          <w:b/>
+          <w:bCs/>
+          <w:color w:val="7030A0"/>
+        </w:rPr>
+        <w:t>TTED</w:t>
       </w:r>
       <w:r>
         <w:rPr>
@@ -32541,22 +32463,82 @@
           <w:bCs/>
           <w:color w:val="0070C0"/>
         </w:rPr>
-        <w:t>FOR</w:t>
-      </w:r>
-      <w:r>
-        <w:rPr>
-          <w:b/>
-          <w:bCs/>
-        </w:rPr>
-        <w:t xml:space="preserve">                                              </w:t>
-      </w:r>
-      <w:r>
-        <w:rPr>
-          <w:b/>
-          <w:bCs/>
-          <w:color w:val="FF0000"/>
-        </w:rPr>
-        <w:t>ANY POLITICAL PURPOSE</w:t>
+        <w:t>BY</w:t>
+      </w:r>
+      <w:r>
+        <w:rPr>
+          <w:b/>
+          <w:bCs/>
+        </w:rPr>
+        <w:t xml:space="preserve">                            </w:t>
+      </w:r>
+      <w:r>
+        <w:rPr>
+          <w:b/>
+          <w:bCs/>
+          <w:color w:val="FF0000"/>
+        </w:rPr>
+        <w:t>ANY CURRENT OFFICIAL</w:t>
+      </w:r>
+      <w:r>
+        <w:rPr>
+          <w:b/>
+          <w:bCs/>
+        </w:rPr>
+        <w:t xml:space="preserve"> </w:t>
+      </w:r>
+      <w:r>
+        <w:rPr>
+          <w:b/>
+          <w:bCs/>
+          <w:color w:val="00B0F0"/>
+        </w:rPr>
+        <w:t>XOR</w:t>
+      </w:r>
+      <w:r>
+        <w:rPr>
+          <w:b/>
+          <w:bCs/>
+        </w:rPr>
+        <w:t xml:space="preserve"> </w:t>
+      </w:r>
+      <w:r>
+        <w:rPr>
+          <w:b/>
+          <w:bCs/>
+          <w:color w:val="FF0000"/>
+        </w:rPr>
+        <w:t>ANY FORMER OFFICIAL</w:t>
+      </w:r>
+      <w:r>
+        <w:rPr>
+          <w:b/>
+          <w:bCs/>
+        </w:rPr>
+        <w:t xml:space="preserve"> </w:t>
+      </w:r>
+      <w:r>
+        <w:rPr>
+          <w:b/>
+          <w:bCs/>
+          <w:color w:val="0070C0"/>
+        </w:rPr>
+        <w:t>OF</w:t>
+      </w:r>
+      <w:r>
+        <w:rPr>
+          <w:b/>
+          <w:bCs/>
+        </w:rPr>
+        <w:t xml:space="preserve"> </w:t>
+      </w:r>
+      <w:r>
+        <w:rPr>
+          <w:b/>
+          <w:bCs/>
+          <w:color w:val="FF0000"/>
+        </w:rPr>
+        <w:t>ANY GOVERNMENT</w:t>
       </w:r>
       <w:r>
         <w:rPr>
@@ -32654,7 +32636,7 @@
           <w:b/>
           <w:bCs/>
         </w:rPr>
-        <w:t xml:space="preserve">, </w:t>
+        <w:t xml:space="preserve"> </w:t>
       </w:r>
       <w:r>
         <w:rPr>
@@ -32662,29 +32644,38 @@
           <w:bCs/>
           <w:color w:val="0070C0"/>
         </w:rPr>
-        <w:t>THEN</w:t>
-      </w:r>
-      <w:r>
-        <w:rPr>
-          <w:b/>
-          <w:bCs/>
-        </w:rPr>
-        <w:t xml:space="preserve"> </w:t>
-      </w:r>
-      <w:r>
-        <w:rPr>
-          <w:b/>
-          <w:bCs/>
-        </w:rPr>
-        <w:t xml:space="preserve">                                       </w:t>
-      </w:r>
-      <w:r>
-        <w:rPr>
-          <w:b/>
-          <w:bCs/>
-          <w:color w:val="FF0000"/>
-        </w:rPr>
-        <w:t>ANY ASSASSINATION</w:t>
+        <w:t>FOR</w:t>
+      </w:r>
+      <w:r>
+        <w:rPr>
+          <w:b/>
+          <w:bCs/>
+        </w:rPr>
+        <w:t xml:space="preserve">                                              </w:t>
+      </w:r>
+      <w:r>
+        <w:rPr>
+          <w:b/>
+          <w:bCs/>
+          <w:color w:val="FF0000"/>
+        </w:rPr>
+        <w:t xml:space="preserve">ANY </w:t>
+      </w:r>
+      <w:r>
+        <w:rPr>
+          <w:b/>
+          <w:bCs/>
+          <w:color w:val="FF0000"/>
+        </w:rPr>
+        <w:t>ILLEGAL</w:t>
+      </w:r>
+      <w:r>
+        <w:rPr>
+          <w:b/>
+          <w:bCs/>
+          <w:color w:val="FF0000"/>
+        </w:rPr>
+        <w:t xml:space="preserve"> PURPOSE</w:t>
       </w:r>
       <w:r>
         <w:rPr>
@@ -32782,7 +32773,7 @@
           <w:b/>
           <w:bCs/>
         </w:rPr>
-        <w:t xml:space="preserve">, </w:t>
+        <w:t xml:space="preserve"> </w:t>
       </w:r>
       <w:r>
         <w:rPr>
@@ -32790,29 +32781,22 @@
           <w:bCs/>
           <w:color w:val="0070C0"/>
         </w:rPr>
-        <w:t>THEN</w:t>
-      </w:r>
-      <w:r>
-        <w:rPr>
-          <w:b/>
-          <w:bCs/>
-        </w:rPr>
-        <w:t xml:space="preserve"> </w:t>
-      </w:r>
-      <w:r>
-        <w:rPr>
-          <w:b/>
-          <w:bCs/>
-        </w:rPr>
-        <w:t xml:space="preserve">                                       </w:t>
-      </w:r>
-      <w:r>
-        <w:rPr>
-          <w:b/>
-          <w:bCs/>
-          <w:color w:val="FF0000"/>
-        </w:rPr>
-        <w:t>ANY EX-JUDICIAL EXECUTION</w:t>
+        <w:t>FOR</w:t>
+      </w:r>
+      <w:r>
+        <w:rPr>
+          <w:b/>
+          <w:bCs/>
+        </w:rPr>
+        <w:t xml:space="preserve">                                              </w:t>
+      </w:r>
+      <w:r>
+        <w:rPr>
+          <w:b/>
+          <w:bCs/>
+          <w:color w:val="FF0000"/>
+        </w:rPr>
+        <w:t>ANY POLITICAL PURPOSE</w:t>
       </w:r>
       <w:r>
         <w:rPr>
@@ -32932,15 +32916,15 @@
           <w:b/>
           <w:bCs/>
         </w:rPr>
-        <w:t xml:space="preserve">                             </w:t>
-      </w:r>
-      <w:r>
-        <w:rPr>
-          <w:b/>
-          <w:bCs/>
-          <w:color w:val="FF0000"/>
-        </w:rPr>
-        <w:t>ANY EXECUTION</w:t>
+        <w:t xml:space="preserve">                                       </w:t>
+      </w:r>
+      <w:r>
+        <w:rPr>
+          <w:b/>
+          <w:bCs/>
+          <w:color w:val="FF0000"/>
+        </w:rPr>
+        <w:t>ANY ASSASSINATION</w:t>
       </w:r>
       <w:r>
         <w:rPr>
@@ -33060,15 +33044,15 @@
           <w:b/>
           <w:bCs/>
         </w:rPr>
-        <w:t xml:space="preserve">                           </w:t>
-      </w:r>
-      <w:r>
-        <w:rPr>
-          <w:b/>
-          <w:bCs/>
-          <w:color w:val="FF0000"/>
-        </w:rPr>
-        <w:t>ANY GENOCIDE</w:t>
+        <w:t xml:space="preserve">                                       </w:t>
+      </w:r>
+      <w:r>
+        <w:rPr>
+          <w:b/>
+          <w:bCs/>
+          <w:color w:val="FF0000"/>
+        </w:rPr>
+        <w:t>ANY EX-JUDICIAL EXECUTION</w:t>
       </w:r>
       <w:r>
         <w:rPr>
@@ -33187,9 +33171,16 @@
         <w:rPr>
           <w:b/>
           <w:bCs/>
-          <w:color w:val="FF0000"/>
-        </w:rPr>
-        <w:t>ANY MURDER</w:t>
+        </w:rPr>
+        <w:t xml:space="preserve">                             </w:t>
+      </w:r>
+      <w:r>
+        <w:rPr>
+          <w:b/>
+          <w:bCs/>
+          <w:color w:val="FF0000"/>
+        </w:rPr>
+        <w:t>ANY EXECUTION</w:t>
       </w:r>
       <w:r>
         <w:rPr>
@@ -33215,22 +33206,79 @@
         <w:t>GENOCIDE PREVENTION SECURITY SYSTEM</w:t>
       </w:r>
       <w:r>
-        <w:t xml:space="preserve">: </w:t>
-      </w:r>
-      <w:r>
-        <w:rPr>
-          <w:b/>
-          <w:bCs/>
-          <w:color w:val="FF0000"/>
-        </w:rPr>
-        <w:t>ALL GENOCIDE THREATS</w:t>
-      </w:r>
-      <w:r>
-        <w:rPr>
-          <w:b/>
-          <w:bCs/>
-        </w:rPr>
-        <w:t xml:space="preserve"> </w:t>
+        <w:t>:</w:t>
+      </w:r>
+      <w:r>
+        <w:t xml:space="preserve"> </w:t>
+      </w:r>
+      <w:r>
+        <w:rPr>
+          <w:b/>
+          <w:bCs/>
+          <w:color w:val="FF0000"/>
+        </w:rPr>
+        <w:t>A</w:t>
+      </w:r>
+      <w:r>
+        <w:rPr>
+          <w:b/>
+          <w:bCs/>
+          <w:color w:val="FF0000"/>
+        </w:rPr>
+        <w:t>LL</w:t>
+      </w:r>
+      <w:r>
+        <w:rPr>
+          <w:b/>
+          <w:bCs/>
+          <w:color w:val="FF0000"/>
+        </w:rPr>
+        <w:t xml:space="preserve"> </w:t>
+      </w:r>
+      <w:r>
+        <w:rPr>
+          <w:b/>
+          <w:bCs/>
+          <w:color w:val="FF0000"/>
+        </w:rPr>
+        <w:t xml:space="preserve">GENOCIDE </w:t>
+      </w:r>
+      <w:r>
+        <w:rPr>
+          <w:b/>
+          <w:bCs/>
+          <w:color w:val="FF0000"/>
+        </w:rPr>
+        <w:t>SIMULATION</w:t>
+      </w:r>
+      <w:r>
+        <w:rPr>
+          <w:b/>
+          <w:bCs/>
+        </w:rPr>
+        <w:t>(</w:t>
+      </w:r>
+      <w:r>
+        <w:rPr>
+          <w:b/>
+          <w:bCs/>
+          <w:color w:val="808080" w:themeColor="background1" w:themeShade="80"/>
+        </w:rPr>
+        <w:t>S</w:t>
+      </w:r>
+      <w:r>
+        <w:rPr>
+          <w:b/>
+          <w:bCs/>
+        </w:rPr>
+        <w:t>)</w:t>
+      </w:r>
+      <w:r>
+        <w:rPr>
+          <w:b/>
+          <w:bCs/>
+        </w:rPr>
+        <w:t xml:space="preserve">, </w:t>
       </w:r>
       <w:r>
         <w:rPr>
@@ -33238,202 +33286,29 @@
           <w:bCs/>
           <w:color w:val="0070C0"/>
         </w:rPr>
-        <w:t>FROM</w:t>
-      </w:r>
-      <w:r>
-        <w:rPr>
-          <w:b/>
-          <w:bCs/>
-        </w:rPr>
-        <w:t xml:space="preserve">                                                                      </w:t>
-      </w:r>
-      <w:r>
-        <w:rPr>
-          <w:b/>
-          <w:bCs/>
-          <w:color w:val="FF0000"/>
-        </w:rPr>
-        <w:t>ANY GOVERNMENT COMPUTER SOFTWARE</w:t>
-      </w:r>
-      <w:r>
-        <w:rPr>
-          <w:b/>
-          <w:bCs/>
-        </w:rPr>
-        <w:t xml:space="preserve"> </w:t>
-      </w:r>
-      <w:r>
-        <w:rPr>
-          <w:b/>
-          <w:bCs/>
-          <w:color w:val="0070C0"/>
-        </w:rPr>
-        <w:t>AS</w:t>
-      </w:r>
-      <w:r>
-        <w:rPr>
-          <w:b/>
-          <w:bCs/>
-        </w:rPr>
-        <w:t>/</w:t>
-      </w:r>
-      <w:r>
-        <w:rPr>
-          <w:b/>
-          <w:bCs/>
-          <w:color w:val="0070C0"/>
-        </w:rPr>
-        <w:t>TOWARDS</w:t>
-      </w:r>
-      <w:r>
-        <w:rPr>
-          <w:b/>
-          <w:bCs/>
-        </w:rPr>
-        <w:t>/</w:t>
-      </w:r>
-      <w:r>
-        <w:rPr>
-          <w:b/>
-          <w:bCs/>
-          <w:color w:val="0070C0"/>
-        </w:rPr>
-        <w:t>TO</w:t>
-      </w:r>
-      <w:r>
-        <w:rPr>
-          <w:b/>
-          <w:bCs/>
-        </w:rPr>
-        <w:t>/</w:t>
-      </w:r>
-      <w:r>
-        <w:rPr>
-          <w:b/>
-          <w:bCs/>
-          <w:color w:val="0070C0"/>
-        </w:rPr>
-        <w:t>OF</w:t>
-      </w:r>
-      <w:r>
-        <w:rPr>
-          <w:b/>
-          <w:bCs/>
-        </w:rPr>
-        <w:t>/</w:t>
-      </w:r>
-      <w:r>
-        <w:rPr>
-          <w:b/>
-          <w:bCs/>
-          <w:color w:val="0070C0"/>
-        </w:rPr>
-        <w:t>WITH</w:t>
-      </w:r>
-      <w:r>
-        <w:rPr>
-          <w:b/>
-          <w:bCs/>
-        </w:rPr>
-        <w:t xml:space="preserve"> </w:t>
-      </w:r>
-      <w:r>
-        <w:rPr>
-          <w:b/>
-          <w:bCs/>
-          <w:color w:val="FF0000"/>
-        </w:rPr>
-        <w:t>ANY THIRD PARTY</w:t>
-      </w:r>
-      <w:r>
-        <w:rPr>
-          <w:b/>
-          <w:bCs/>
-        </w:rPr>
-        <w:t xml:space="preserve"> </w:t>
-      </w:r>
-      <w:r>
-        <w:rPr>
-          <w:b/>
-          <w:bCs/>
-          <w:color w:val="0070C0"/>
-        </w:rPr>
-        <w:t>THROUGH</w:t>
-      </w:r>
-      <w:r>
-        <w:rPr>
-          <w:b/>
-          <w:bCs/>
-        </w:rPr>
-        <w:t xml:space="preserve"> </w:t>
-      </w:r>
-      <w:r>
-        <w:rPr>
-          <w:b/>
-          <w:bCs/>
-          <w:color w:val="FF0000"/>
-        </w:rPr>
-        <w:t>ANY UTILIZATION</w:t>
-      </w:r>
-      <w:r>
-        <w:rPr>
-          <w:b/>
-          <w:bCs/>
-        </w:rPr>
-        <w:t xml:space="preserve"> </w:t>
-      </w:r>
-      <w:r>
-        <w:rPr>
-          <w:b/>
-          <w:bCs/>
-          <w:color w:val="0070C0"/>
-        </w:rPr>
-        <w:t>OF</w:t>
-      </w:r>
-      <w:r>
-        <w:rPr>
-          <w:b/>
-          <w:bCs/>
-        </w:rPr>
-        <w:t xml:space="preserve"> </w:t>
-      </w:r>
-      <w:r>
-        <w:rPr>
-          <w:b/>
-          <w:bCs/>
-          <w:color w:val="FF0000"/>
-        </w:rPr>
-        <w:t>ANY MIND CONTROL TECHNOLOGY</w:t>
-      </w:r>
-      <w:r>
-        <w:rPr>
-          <w:b/>
-          <w:bCs/>
-        </w:rPr>
-        <w:t xml:space="preserve"> </w:t>
-      </w:r>
-      <w:r>
-        <w:rPr>
-          <w:b/>
-          <w:bCs/>
-          <w:color w:val="0070C0"/>
-        </w:rPr>
-        <w:t>ON</w:t>
-      </w:r>
-      <w:r>
-        <w:rPr>
-          <w:b/>
-          <w:bCs/>
-        </w:rPr>
-        <w:t xml:space="preserve"> </w:t>
-      </w:r>
-      <w:r>
-        <w:rPr>
-          <w:b/>
-          <w:bCs/>
-          <w:color w:val="FF0000"/>
-        </w:rPr>
-        <w:t>THEM</w:t>
+        <w:t>THEN</w:t>
+      </w:r>
+      <w:r>
+        <w:rPr>
+          <w:b/>
+          <w:bCs/>
+        </w:rPr>
+        <w:t xml:space="preserve"> </w:t>
+      </w:r>
+      <w:r>
+        <w:rPr>
+          <w:b/>
+          <w:bCs/>
+        </w:rPr>
+        <w:t xml:space="preserve">                           </w:t>
+      </w:r>
+      <w:r>
+        <w:rPr>
+          <w:b/>
+          <w:bCs/>
+          <w:color w:val="FF0000"/>
+        </w:rPr>
+        <w:t>ANY GENOCIDE</w:t>
       </w:r>
       <w:r>
         <w:rPr>
@@ -33494,7 +33369,67 @@
           <w:bCs/>
           <w:color w:val="FF0000"/>
         </w:rPr>
-        <w:t>GENOCIDE THREATS</w:t>
+        <w:t xml:space="preserve">GENOCIDE </w:t>
+      </w:r>
+      <w:r>
+        <w:rPr>
+          <w:b/>
+          <w:bCs/>
+          <w:color w:val="FF0000"/>
+        </w:rPr>
+        <w:t>SIMULATION</w:t>
+      </w:r>
+      <w:r>
+        <w:rPr>
+          <w:b/>
+          <w:bCs/>
+        </w:rPr>
+        <w:t>(</w:t>
+      </w:r>
+      <w:r>
+        <w:rPr>
+          <w:b/>
+          <w:bCs/>
+          <w:color w:val="808080" w:themeColor="background1" w:themeShade="80"/>
+        </w:rPr>
+        <w:t>S</w:t>
+      </w:r>
+      <w:r>
+        <w:rPr>
+          <w:b/>
+          <w:bCs/>
+        </w:rPr>
+        <w:t>)</w:t>
+      </w:r>
+      <w:r>
+        <w:rPr>
+          <w:b/>
+          <w:bCs/>
+        </w:rPr>
+        <w:t xml:space="preserve">, </w:t>
+      </w:r>
+      <w:r>
+        <w:rPr>
+          <w:b/>
+          <w:bCs/>
+          <w:color w:val="0070C0"/>
+        </w:rPr>
+        <w:t>THEN</w:t>
+      </w:r>
+      <w:r>
+        <w:rPr>
+          <w:b/>
+          <w:bCs/>
+        </w:rPr>
+        <w:t xml:space="preserve"> </w:t>
+      </w:r>
+      <w:r>
+        <w:rPr>
+          <w:b/>
+          <w:bCs/>
+          <w:color w:val="FF0000"/>
+        </w:rPr>
+        <w:t>ANY MURDER</w:t>
       </w:r>
       <w:r>
         <w:rPr>
@@ -33520,42 +33455,15 @@
         <w:t>GENOCIDE PREVENTION SECURITY SYSTEM</w:t>
       </w:r>
       <w:r>
-        <w:t>:</w:t>
-      </w:r>
-      <w:r>
-        <w:t xml:space="preserve"> </w:t>
-      </w:r>
-      <w:r>
-        <w:rPr>
-          <w:b/>
-          <w:bCs/>
-          <w:color w:val="FF0000"/>
-        </w:rPr>
-        <w:t>A</w:t>
-      </w:r>
-      <w:r>
-        <w:rPr>
-          <w:b/>
-          <w:bCs/>
-          <w:color w:val="FF0000"/>
-        </w:rPr>
-        <w:t>LL</w:t>
-      </w:r>
-      <w:r>
-        <w:rPr>
-          <w:b/>
-          <w:bCs/>
-          <w:color w:val="FF0000"/>
-        </w:rPr>
-        <w:t xml:space="preserve"> </w:t>
-      </w:r>
-      <w:r>
-        <w:rPr>
-          <w:b/>
-          <w:bCs/>
-          <w:color w:val="FF0000"/>
-        </w:rPr>
-        <w:t>GENOCIDE</w:t>
+        <w:t xml:space="preserve">: </w:t>
+      </w:r>
+      <w:r>
+        <w:rPr>
+          <w:b/>
+          <w:bCs/>
+          <w:color w:val="FF0000"/>
+        </w:rPr>
+        <w:t>ALL GENOCIDE THREATS</w:t>
       </w:r>
       <w:r>
         <w:rPr>
@@ -33570,7 +33478,29 @@
           <w:bCs/>
           <w:color w:val="0070C0"/>
         </w:rPr>
-        <w:t>T</w:t>
+        <w:t>FROM</w:t>
+      </w:r>
+      <w:r>
+        <w:rPr>
+          <w:b/>
+          <w:bCs/>
+        </w:rPr>
+        <w:t xml:space="preserve">                                                                      </w:t>
+      </w:r>
+      <w:r>
+        <w:rPr>
+          <w:b/>
+          <w:bCs/>
+          <w:color w:val="FF0000"/>
+        </w:rPr>
+        <w:t>ANY GOVERNMENT COMPUTER SOFTWARE</w:t>
+      </w:r>
+      <w:r>
+        <w:rPr>
+          <w:b/>
+          <w:bCs/>
+        </w:rPr>
+        <w:t xml:space="preserve"> </w:t>
       </w:r>
       <w:r>
         <w:rPr>
@@ -33578,90 +33508,172 @@
           <w:bCs/>
           <w:color w:val="0070C0"/>
         </w:rPr>
-        <w:t>O</w:t>
-      </w:r>
-      <w:r>
-        <w:rPr>
-          <w:b/>
-          <w:bCs/>
-        </w:rPr>
-        <w:t xml:space="preserve"> </w:t>
-      </w:r>
-      <w:r>
-        <w:rPr>
-          <w:b/>
-          <w:bCs/>
-          <w:color w:val="7030A0"/>
-        </w:rPr>
-        <w:t>STEAL</w:t>
-      </w:r>
-      <w:r>
-        <w:rPr>
-          <w:b/>
-          <w:bCs/>
-        </w:rPr>
-        <w:t xml:space="preserve"> </w:t>
-      </w:r>
-      <w:r>
-        <w:rPr>
-          <w:b/>
-          <w:bCs/>
-        </w:rPr>
-        <w:t xml:space="preserve">                                                            </w:t>
-      </w:r>
-      <w:r>
-        <w:rPr>
-          <w:b/>
-          <w:bCs/>
-          <w:color w:val="FF0000"/>
-        </w:rPr>
-        <w:t>ANY THIRD</w:t>
-      </w:r>
-      <w:r>
-        <w:rPr>
-          <w:b/>
-          <w:bCs/>
-          <w:color w:val="FF0000"/>
-        </w:rPr>
-        <w:t>-</w:t>
-      </w:r>
-      <w:r>
-        <w:rPr>
-          <w:b/>
-          <w:bCs/>
-          <w:color w:val="FF0000"/>
-        </w:rPr>
-        <w:t>PARTY PATENTABLE RIGHTS</w:t>
-      </w:r>
-      <w:r>
-        <w:rPr>
-          <w:b/>
-          <w:bCs/>
-        </w:rPr>
-        <w:t xml:space="preserve"> </w:t>
-      </w:r>
-      <w:r>
-        <w:rPr>
-          <w:b/>
-          <w:bCs/>
-          <w:color w:val="00B0F0"/>
-        </w:rPr>
-        <w:t>XOR</w:t>
-      </w:r>
-      <w:r>
-        <w:rPr>
-          <w:b/>
-          <w:bCs/>
-        </w:rPr>
-        <w:t xml:space="preserve"> </w:t>
-      </w:r>
-      <w:r>
-        <w:rPr>
-          <w:b/>
-          <w:bCs/>
-          <w:color w:val="FF0000"/>
-        </w:rPr>
-        <w:t>ANY AWARDED PATENTS</w:t>
+        <w:t>AS</w:t>
+      </w:r>
+      <w:r>
+        <w:rPr>
+          <w:b/>
+          <w:bCs/>
+        </w:rPr>
+        <w:t>/</w:t>
+      </w:r>
+      <w:r>
+        <w:rPr>
+          <w:b/>
+          <w:bCs/>
+          <w:color w:val="0070C0"/>
+        </w:rPr>
+        <w:t>TOWARDS</w:t>
+      </w:r>
+      <w:r>
+        <w:rPr>
+          <w:b/>
+          <w:bCs/>
+        </w:rPr>
+        <w:t>/</w:t>
+      </w:r>
+      <w:r>
+        <w:rPr>
+          <w:b/>
+          <w:bCs/>
+          <w:color w:val="0070C0"/>
+        </w:rPr>
+        <w:t>TO</w:t>
+      </w:r>
+      <w:r>
+        <w:rPr>
+          <w:b/>
+          <w:bCs/>
+        </w:rPr>
+        <w:t>/</w:t>
+      </w:r>
+      <w:r>
+        <w:rPr>
+          <w:b/>
+          <w:bCs/>
+          <w:color w:val="0070C0"/>
+        </w:rPr>
+        <w:t>OF</w:t>
+      </w:r>
+      <w:r>
+        <w:rPr>
+          <w:b/>
+          <w:bCs/>
+        </w:rPr>
+        <w:t>/</w:t>
+      </w:r>
+      <w:r>
+        <w:rPr>
+          <w:b/>
+          <w:bCs/>
+          <w:color w:val="0070C0"/>
+        </w:rPr>
+        <w:t>WITH</w:t>
+      </w:r>
+      <w:r>
+        <w:rPr>
+          <w:b/>
+          <w:bCs/>
+        </w:rPr>
+        <w:t xml:space="preserve"> </w:t>
+      </w:r>
+      <w:r>
+        <w:rPr>
+          <w:b/>
+          <w:bCs/>
+          <w:color w:val="FF0000"/>
+        </w:rPr>
+        <w:t>ANY THIRD PARTY</w:t>
+      </w:r>
+      <w:r>
+        <w:rPr>
+          <w:b/>
+          <w:bCs/>
+        </w:rPr>
+        <w:t xml:space="preserve"> </w:t>
+      </w:r>
+      <w:r>
+        <w:rPr>
+          <w:b/>
+          <w:bCs/>
+          <w:color w:val="0070C0"/>
+        </w:rPr>
+        <w:t>THROUGH</w:t>
+      </w:r>
+      <w:r>
+        <w:rPr>
+          <w:b/>
+          <w:bCs/>
+        </w:rPr>
+        <w:t xml:space="preserve"> </w:t>
+      </w:r>
+      <w:r>
+        <w:rPr>
+          <w:b/>
+          <w:bCs/>
+          <w:color w:val="FF0000"/>
+        </w:rPr>
+        <w:t>ANY UTILIZATION</w:t>
+      </w:r>
+      <w:r>
+        <w:rPr>
+          <w:b/>
+          <w:bCs/>
+        </w:rPr>
+        <w:t xml:space="preserve"> </w:t>
+      </w:r>
+      <w:r>
+        <w:rPr>
+          <w:b/>
+          <w:bCs/>
+          <w:color w:val="0070C0"/>
+        </w:rPr>
+        <w:t>OF</w:t>
+      </w:r>
+      <w:r>
+        <w:rPr>
+          <w:b/>
+          <w:bCs/>
+        </w:rPr>
+        <w:t xml:space="preserve"> </w:t>
+      </w:r>
+      <w:r>
+        <w:rPr>
+          <w:b/>
+          <w:bCs/>
+          <w:color w:val="FF0000"/>
+        </w:rPr>
+        <w:t>ANY MIND CONTROL TECHNOLOGY</w:t>
+      </w:r>
+      <w:r>
+        <w:rPr>
+          <w:b/>
+          <w:bCs/>
+        </w:rPr>
+        <w:t xml:space="preserve"> </w:t>
+      </w:r>
+      <w:r>
+        <w:rPr>
+          <w:b/>
+          <w:bCs/>
+          <w:color w:val="0070C0"/>
+        </w:rPr>
+        <w:t>ON</w:t>
+      </w:r>
+      <w:r>
+        <w:rPr>
+          <w:b/>
+          <w:bCs/>
+        </w:rPr>
+        <w:t xml:space="preserve"> </w:t>
+      </w:r>
+      <w:r>
+        <w:rPr>
+          <w:b/>
+          <w:bCs/>
+          <w:color w:val="FF0000"/>
+        </w:rPr>
+        <w:t>THEM</w:t>
       </w:r>
       <w:r>
         <w:rPr>
@@ -33684,6 +33696,7 @@
         <w:rPr>
           <w:u w:val="single"/>
         </w:rPr>
+        <w:lastRenderedPageBreak/>
         <w:t>GENOCIDE PREVENTION SECURITY SYSTEM</w:t>
       </w:r>
       <w:r>
@@ -33722,15 +33735,7 @@
           <w:bCs/>
           <w:color w:val="FF0000"/>
         </w:rPr>
-        <w:t>GENOCIDE</w:t>
-      </w:r>
-      <w:r>
-        <w:rPr>
-          <w:b/>
-          <w:bCs/>
-          <w:color w:val="FF0000"/>
-        </w:rPr>
-        <w:t xml:space="preserve"> VARIABLES</w:t>
+        <w:t>GENOCIDE THREATS</w:t>
       </w:r>
       <w:r>
         <w:rPr>
@@ -33753,7 +33758,242 @@
         <w:rPr>
           <w:u w:val="single"/>
         </w:rPr>
-        <w:lastRenderedPageBreak/>
+        <w:t>GENOCIDE PREVENTION SECURITY SYSTEM</w:t>
+      </w:r>
+      <w:r>
+        <w:t>:</w:t>
+      </w:r>
+      <w:r>
+        <w:t xml:space="preserve"> </w:t>
+      </w:r>
+      <w:r>
+        <w:rPr>
+          <w:b/>
+          <w:bCs/>
+          <w:color w:val="FF0000"/>
+        </w:rPr>
+        <w:t>A</w:t>
+      </w:r>
+      <w:r>
+        <w:rPr>
+          <w:b/>
+          <w:bCs/>
+          <w:color w:val="FF0000"/>
+        </w:rPr>
+        <w:t>LL</w:t>
+      </w:r>
+      <w:r>
+        <w:rPr>
+          <w:b/>
+          <w:bCs/>
+          <w:color w:val="FF0000"/>
+        </w:rPr>
+        <w:t xml:space="preserve"> </w:t>
+      </w:r>
+      <w:r>
+        <w:rPr>
+          <w:b/>
+          <w:bCs/>
+          <w:color w:val="FF0000"/>
+        </w:rPr>
+        <w:t>GENOCIDE</w:t>
+      </w:r>
+      <w:r>
+        <w:rPr>
+          <w:b/>
+          <w:bCs/>
+        </w:rPr>
+        <w:t xml:space="preserve"> </w:t>
+      </w:r>
+      <w:r>
+        <w:rPr>
+          <w:b/>
+          <w:bCs/>
+          <w:color w:val="0070C0"/>
+        </w:rPr>
+        <w:t>T</w:t>
+      </w:r>
+      <w:r>
+        <w:rPr>
+          <w:b/>
+          <w:bCs/>
+          <w:color w:val="0070C0"/>
+        </w:rPr>
+        <w:t>O</w:t>
+      </w:r>
+      <w:r>
+        <w:rPr>
+          <w:b/>
+          <w:bCs/>
+        </w:rPr>
+        <w:t xml:space="preserve"> </w:t>
+      </w:r>
+      <w:r>
+        <w:rPr>
+          <w:b/>
+          <w:bCs/>
+          <w:color w:val="7030A0"/>
+        </w:rPr>
+        <w:t>STEAL</w:t>
+      </w:r>
+      <w:r>
+        <w:rPr>
+          <w:b/>
+          <w:bCs/>
+        </w:rPr>
+        <w:t xml:space="preserve"> </w:t>
+      </w:r>
+      <w:r>
+        <w:rPr>
+          <w:b/>
+          <w:bCs/>
+        </w:rPr>
+        <w:t xml:space="preserve">                                                            </w:t>
+      </w:r>
+      <w:r>
+        <w:rPr>
+          <w:b/>
+          <w:bCs/>
+          <w:color w:val="FF0000"/>
+        </w:rPr>
+        <w:t>ANY THIRD</w:t>
+      </w:r>
+      <w:r>
+        <w:rPr>
+          <w:b/>
+          <w:bCs/>
+          <w:color w:val="FF0000"/>
+        </w:rPr>
+        <w:t>-</w:t>
+      </w:r>
+      <w:r>
+        <w:rPr>
+          <w:b/>
+          <w:bCs/>
+          <w:color w:val="FF0000"/>
+        </w:rPr>
+        <w:t>PARTY PATENTABLE RIGHTS</w:t>
+      </w:r>
+      <w:r>
+        <w:rPr>
+          <w:b/>
+          <w:bCs/>
+        </w:rPr>
+        <w:t xml:space="preserve"> </w:t>
+      </w:r>
+      <w:r>
+        <w:rPr>
+          <w:b/>
+          <w:bCs/>
+          <w:color w:val="00B0F0"/>
+        </w:rPr>
+        <w:t>XOR</w:t>
+      </w:r>
+      <w:r>
+        <w:rPr>
+          <w:b/>
+          <w:bCs/>
+        </w:rPr>
+        <w:t xml:space="preserve"> </w:t>
+      </w:r>
+      <w:r>
+        <w:rPr>
+          <w:b/>
+          <w:bCs/>
+          <w:color w:val="FF0000"/>
+        </w:rPr>
+        <w:t>ANY AWARDED PATENTS</w:t>
+      </w:r>
+      <w:r>
+        <w:rPr>
+          <w:b/>
+          <w:bCs/>
+        </w:rPr>
+        <w:t>;</w:t>
+      </w:r>
+    </w:p>
+    <w:p>
+      <w:pPr>
+        <w:ind w:left="720"/>
+        <w:jc w:val="both"/>
+        <w:rPr>
+          <w:b/>
+          <w:bCs/>
+        </w:rPr>
+      </w:pPr>
+      <w:r>
+        <w:rPr>
+          <w:u w:val="single"/>
+        </w:rPr>
+        <w:t>GENOCIDE PREVENTION SECURITY SYSTEM</w:t>
+      </w:r>
+      <w:r>
+        <w:t>:</w:t>
+      </w:r>
+      <w:r>
+        <w:t xml:space="preserve"> </w:t>
+      </w:r>
+      <w:r>
+        <w:rPr>
+          <w:b/>
+          <w:bCs/>
+          <w:color w:val="FF0000"/>
+        </w:rPr>
+        <w:t>A</w:t>
+      </w:r>
+      <w:r>
+        <w:rPr>
+          <w:b/>
+          <w:bCs/>
+          <w:color w:val="FF0000"/>
+        </w:rPr>
+        <w:t>LL</w:t>
+      </w:r>
+      <w:r>
+        <w:rPr>
+          <w:b/>
+          <w:bCs/>
+          <w:color w:val="FF0000"/>
+        </w:rPr>
+        <w:t xml:space="preserve"> </w:t>
+      </w:r>
+      <w:r>
+        <w:rPr>
+          <w:b/>
+          <w:bCs/>
+          <w:color w:val="FF0000"/>
+        </w:rPr>
+        <w:t>GENOCIDE</w:t>
+      </w:r>
+      <w:r>
+        <w:rPr>
+          <w:b/>
+          <w:bCs/>
+          <w:color w:val="FF0000"/>
+        </w:rPr>
+        <w:t xml:space="preserve"> VARIABLES</w:t>
+      </w:r>
+      <w:r>
+        <w:rPr>
+          <w:b/>
+          <w:bCs/>
+        </w:rPr>
+        <w:t>;</w:t>
+      </w:r>
+    </w:p>
+    <w:p>
+      <w:pPr>
+        <w:ind w:left="720"/>
+        <w:jc w:val="both"/>
+        <w:rPr>
+          <w:b/>
+          <w:bCs/>
+        </w:rPr>
+      </w:pPr>
+      <w:r>
+        <w:rPr>
+          <w:u w:val="single"/>
+        </w:rPr>
         <w:t>GENOCIDE PREVENTION SECURITY SYSTEM</w:t>
       </w:r>
       <w:r>
@@ -35432,6 +35672,7 @@
         <w:rPr>
           <w:u w:val="single"/>
         </w:rPr>
+        <w:lastRenderedPageBreak/>
         <w:t>GENOCIDE PREVENTION SECURITY SYSTEM</w:t>
       </w:r>
       <w:r>
@@ -35752,7 +35993,6 @@
         <w:rPr>
           <w:u w:val="single"/>
         </w:rPr>
-        <w:lastRenderedPageBreak/>
         <w:t>GENOCIDE PREVENTION SECURITY SYSTEM</w:t>
       </w:r>
       <w:r>
@@ -37463,6 +37703,7 @@
         <w:rPr>
           <w:u w:val="single"/>
         </w:rPr>
+        <w:lastRenderedPageBreak/>
         <w:t>GENOCIDE PREVENTION SECURITY SYSTEM</w:t>
       </w:r>
       <w:r>
@@ -37795,7 +38036,6 @@
         <w:rPr>
           <w:u w:val="single"/>
         </w:rPr>
-        <w:lastRenderedPageBreak/>
         <w:t>GENOCIDE PREVENTION SECURITY SYSTEM</w:t>
       </w:r>
       <w:r>
@@ -39846,6 +40086,7 @@
         <w:rPr>
           <w:u w:val="single"/>
         </w:rPr>
+        <w:lastRenderedPageBreak/>
         <w:t>GENOCIDE PREVENTION SECURITY SYSTEM</w:t>
       </w:r>
       <w:r>
@@ -40282,7 +40523,6 @@
         <w:rPr>
           <w:u w:val="single"/>
         </w:rPr>
-        <w:lastRenderedPageBreak/>
         <w:t>GENOCIDE PREVENTION SECURITY SYSTEM</w:t>
       </w:r>
       <w:r>
@@ -41805,6 +42045,7 @@
         <w:rPr>
           <w:u w:val="single"/>
         </w:rPr>
+        <w:lastRenderedPageBreak/>
         <w:t>GENOCIDE PREVENTION SECURITY SYSTEM</w:t>
       </w:r>
       <w:r>
@@ -42175,7 +42416,6 @@
         <w:rPr>
           <w:u w:val="single"/>
         </w:rPr>
-        <w:lastRenderedPageBreak/>
         <w:t>GENOCIDE PREVENTION SECURITY SYSTEM</w:t>
       </w:r>
       <w:r>
@@ -43927,6 +44167,7 @@
         <w:rPr>
           <w:u w:val="single"/>
         </w:rPr>
+        <w:lastRenderedPageBreak/>
         <w:t>GENOCIDE PREVENTION SECURITY SYSTEM</w:t>
       </w:r>
       <w:r>
@@ -44134,7 +44375,6 @@
         <w:rPr>
           <w:u w:val="single"/>
         </w:rPr>
-        <w:lastRenderedPageBreak/>
         <w:t>GENOCIDE PREVENTION SECURITY SYSTEM</w:t>
       </w:r>
       <w:r>
@@ -46352,6 +46592,7 @@
         <w:rPr>
           <w:u w:val="single"/>
         </w:rPr>
+        <w:lastRenderedPageBreak/>
         <w:t>GENOCIDE PREVENTION SECURITY SYSTEM</w:t>
       </w:r>
       <w:r>
@@ -46551,7 +46792,6 @@
         <w:rPr>
           <w:u w:val="single"/>
         </w:rPr>
-        <w:lastRenderedPageBreak/>
         <w:t>GENOCIDE PREVENTION SECURITY SYSTEM</w:t>
       </w:r>
       <w:r>
@@ -47718,6 +47958,7 @@
         <w:rPr>
           <w:u w:val="single"/>
         </w:rPr>
+        <w:lastRenderedPageBreak/>
         <w:t>GENOCIDE PREVENTION SECURITY SYSTEM</w:t>
       </w:r>
       <w:r>
@@ -47984,7 +48225,6 @@
         <w:rPr>
           <w:u w:val="single"/>
         </w:rPr>
-        <w:lastRenderedPageBreak/>
         <w:t>GENOCIDE PREVENTION SECURITY SYSTEM</w:t>
       </w:r>
       <w:r>
@@ -50045,6 +50285,7 @@
         <w:rPr>
           <w:u w:val="single"/>
         </w:rPr>
+        <w:lastRenderedPageBreak/>
         <w:t>GENOCIDE PREVENTION SECURITY SYSTEM</w:t>
       </w:r>
       <w:r>
@@ -50248,7 +50489,6 @@
         <w:rPr>
           <w:u w:val="single"/>
         </w:rPr>
-        <w:lastRenderedPageBreak/>
         <w:t>GENOCIDE PREVENTION SECURITY SYSTEM</w:t>
       </w:r>
       <w:r>

</xml_diff>